<commit_message>
Code for Section 7
</commit_message>
<xml_diff>
--- a/Notes/Notes.docx
+++ b/Notes/Notes.docx
@@ -78,110 +78,407 @@
           <w:sz w:val="24"/>
           <w:szCs w:val="24"/>
         </w:rPr>
-        <w:t>Use Code-&gt;Reformat Code to fix code formatting automatically.</w:t>
-      </w:r>
-    </w:p>
-    <w:p>
-      <w:pPr>
-        <w:pStyle w:val="ListParagraph"/>
-        <w:numPr>
-          <w:ilvl w:val="0"/>
-          <w:numId w:val="2"/>
-        </w:numPr>
-        <w:jc w:val="both"/>
+        <w:t xml:space="preserve">Use Code </w:t>
+      </w:r>
+      <w:r>
         <w:rPr>
           <w:rFonts w:ascii="Times New Roman" w:hAnsi="Times New Roman" w:cs="Times New Roman"/>
           <w:sz w:val="24"/>
           <w:szCs w:val="24"/>
         </w:rPr>
-      </w:pPr>
+        <w:t>&gt;</w:t>
+      </w:r>
       <w:r>
         <w:rPr>
           <w:rFonts w:ascii="Times New Roman" w:hAnsi="Times New Roman" w:cs="Times New Roman"/>
           <w:sz w:val="24"/>
           <w:szCs w:val="24"/>
         </w:rPr>
-        <w:t xml:space="preserve">Double LMB the tab to make it </w:t>
-      </w:r>
+        <w:t xml:space="preserve"> </w:t>
+      </w:r>
+      <w:bookmarkStart w:id="0" w:name="_GoBack"/>
+      <w:bookmarkEnd w:id="0"/>
       <w:r>
         <w:rPr>
           <w:rFonts w:ascii="Times New Roman" w:hAnsi="Times New Roman" w:cs="Times New Roman"/>
           <w:sz w:val="24"/>
           <w:szCs w:val="24"/>
         </w:rPr>
-        <w:t>full screen</w:t>
-      </w:r>
-      <w:bookmarkStart w:id="0" w:name="_GoBack"/>
-      <w:bookmarkEnd w:id="0"/>
-      <w:r>
+        <w:t>Reformat Code to fix code formatting automatically.</w:t>
+      </w:r>
+    </w:p>
+    <w:p>
+      <w:pPr>
+        <w:pStyle w:val="ListParagraph"/>
+        <w:numPr>
+          <w:ilvl w:val="0"/>
+          <w:numId w:val="2"/>
+        </w:numPr>
+        <w:jc w:val="both"/>
         <w:rPr>
           <w:rFonts w:ascii="Times New Roman" w:hAnsi="Times New Roman" w:cs="Times New Roman"/>
           <w:sz w:val="24"/>
           <w:szCs w:val="24"/>
         </w:rPr>
-        <w:t>.</w:t>
-      </w:r>
-    </w:p>
-    <w:p>
-      <w:pPr>
-        <w:pStyle w:val="ListParagraph"/>
-        <w:numPr>
-          <w:ilvl w:val="0"/>
-          <w:numId w:val="2"/>
-        </w:numPr>
-        <w:jc w:val="both"/>
+      </w:pPr>
+      <w:r>
         <w:rPr>
           <w:rFonts w:ascii="Times New Roman" w:hAnsi="Times New Roman" w:cs="Times New Roman"/>
           <w:sz w:val="24"/>
           <w:szCs w:val="24"/>
         </w:rPr>
-      </w:pPr>
+        <w:t xml:space="preserve">Double LMB the tab to make it </w:t>
+      </w:r>
       <w:r>
         <w:rPr>
           <w:rFonts w:ascii="Times New Roman" w:hAnsi="Times New Roman" w:cs="Times New Roman"/>
           <w:sz w:val="24"/>
           <w:szCs w:val="24"/>
         </w:rPr>
-        <w:t>Highlight code then press Ctrl+/ to comment it out/in.</w:t>
-      </w:r>
-    </w:p>
-    <w:p>
-      <w:pPr>
-        <w:jc w:val="both"/>
+        <w:t>full screen</w:t>
+      </w:r>
+      <w:r>
         <w:rPr>
           <w:rFonts w:ascii="Times New Roman" w:hAnsi="Times New Roman" w:cs="Times New Roman"/>
-          <w:b/>
           <w:sz w:val="24"/>
           <w:szCs w:val="24"/>
         </w:rPr>
-      </w:pPr>
-      <w:r>
+        <w:t>.</w:t>
+      </w:r>
+    </w:p>
+    <w:p>
+      <w:pPr>
+        <w:pStyle w:val="ListParagraph"/>
+        <w:numPr>
+          <w:ilvl w:val="0"/>
+          <w:numId w:val="2"/>
+        </w:numPr>
+        <w:jc w:val="both"/>
         <w:rPr>
           <w:rFonts w:ascii="Times New Roman" w:hAnsi="Times New Roman" w:cs="Times New Roman"/>
-          <w:b/>
           <w:sz w:val="24"/>
           <w:szCs w:val="24"/>
         </w:rPr>
-        <w:t>General Language Features</w:t>
-      </w:r>
-    </w:p>
-    <w:p>
-      <w:pPr>
-        <w:jc w:val="both"/>
+      </w:pPr>
+      <w:r>
         <w:rPr>
           <w:rFonts w:ascii="Times New Roman" w:hAnsi="Times New Roman" w:cs="Times New Roman"/>
-          <w:b/>
           <w:sz w:val="24"/>
           <w:szCs w:val="24"/>
         </w:rPr>
-      </w:pPr>
-      <w:r>
+        <w:t>Highlight code then press Ctrl+/ to comment it out/in.</w:t>
+      </w:r>
+    </w:p>
+    <w:p>
+      <w:pPr>
+        <w:pStyle w:val="ListParagraph"/>
+        <w:numPr>
+          <w:ilvl w:val="0"/>
+          <w:numId w:val="2"/>
+        </w:numPr>
+        <w:jc w:val="both"/>
         <w:rPr>
           <w:rFonts w:ascii="Times New Roman" w:hAnsi="Times New Roman" w:cs="Times New Roman"/>
-          <w:b/>
           <w:sz w:val="24"/>
           <w:szCs w:val="24"/>
         </w:rPr>
+      </w:pPr>
+      <w:r>
+        <w:rPr>
+          <w:rFonts w:ascii="Times New Roman" w:hAnsi="Times New Roman" w:cs="Times New Roman"/>
+          <w:sz w:val="24"/>
+          <w:szCs w:val="24"/>
+        </w:rPr>
+        <w:t>Use Code &gt; Generate to quickly generate getters and setters for your classes, etc.</w:t>
+      </w:r>
+    </w:p>
+    <w:p>
+      <w:pPr>
+        <w:pStyle w:val="ListParagraph"/>
+        <w:jc w:val="both"/>
+        <w:rPr>
+          <w:rFonts w:ascii="Times New Roman" w:hAnsi="Times New Roman" w:cs="Times New Roman"/>
+          <w:sz w:val="24"/>
+          <w:szCs w:val="24"/>
+        </w:rPr>
+      </w:pPr>
+    </w:p>
+    <w:p>
+      <w:pPr>
+        <w:pStyle w:val="ListParagraph"/>
+        <w:numPr>
+          <w:ilvl w:val="0"/>
+          <w:numId w:val="2"/>
+        </w:numPr>
+        <w:jc w:val="both"/>
+        <w:rPr>
+          <w:rFonts w:ascii="Times New Roman" w:hAnsi="Times New Roman" w:cs="Times New Roman"/>
+          <w:sz w:val="24"/>
+          <w:szCs w:val="24"/>
+        </w:rPr>
+      </w:pPr>
+      <w:r>
+        <w:rPr>
+          <w:rFonts w:ascii="Times New Roman" w:hAnsi="Times New Roman" w:cs="Times New Roman"/>
+          <w:sz w:val="24"/>
+          <w:szCs w:val="24"/>
+        </w:rPr>
+        <w:t xml:space="preserve">Code completion: </w:t>
+      </w:r>
+      <w:r>
+        <w:rPr>
+          <w:rFonts w:ascii="Times New Roman" w:hAnsi="Times New Roman" w:cs="Times New Roman"/>
+          <w:sz w:val="24"/>
+          <w:szCs w:val="24"/>
+        </w:rPr>
+        <w:t xml:space="preserve">the </w:t>
+      </w:r>
+      <w:r>
+        <w:rPr>
+          <w:rFonts w:ascii="Times New Roman" w:hAnsi="Times New Roman" w:cs="Times New Roman"/>
+          <w:b/>
+          <w:sz w:val="24"/>
+          <w:szCs w:val="24"/>
+        </w:rPr>
+        <w:t xml:space="preserve">v </w:t>
+      </w:r>
+      <w:r>
+        <w:rPr>
+          <w:rFonts w:ascii="Times New Roman" w:hAnsi="Times New Roman" w:cs="Times New Roman"/>
+          <w:sz w:val="24"/>
+          <w:szCs w:val="24"/>
+        </w:rPr>
+        <w:t xml:space="preserve">refers to a variable, the </w:t>
+      </w:r>
+      <w:r>
+        <w:rPr>
+          <w:rFonts w:ascii="Times New Roman" w:hAnsi="Times New Roman" w:cs="Times New Roman"/>
+          <w:b/>
+          <w:sz w:val="24"/>
+          <w:szCs w:val="24"/>
+        </w:rPr>
+        <w:t xml:space="preserve">p </w:t>
+      </w:r>
+      <w:r>
+        <w:rPr>
+          <w:rFonts w:ascii="Times New Roman" w:hAnsi="Times New Roman" w:cs="Times New Roman"/>
+          <w:sz w:val="24"/>
+          <w:szCs w:val="24"/>
+        </w:rPr>
+        <w:t xml:space="preserve">refers to a parameter, </w:t>
+      </w:r>
+      <w:r>
+        <w:rPr>
+          <w:rFonts w:ascii="Times New Roman" w:hAnsi="Times New Roman" w:cs="Times New Roman"/>
+          <w:sz w:val="24"/>
+          <w:szCs w:val="24"/>
+        </w:rPr>
+        <w:t>the</w:t>
+      </w:r>
+      <w:r>
+        <w:rPr>
+          <w:rFonts w:ascii="Times New Roman" w:hAnsi="Times New Roman" w:cs="Times New Roman"/>
+          <w:sz w:val="24"/>
+          <w:szCs w:val="24"/>
+        </w:rPr>
+        <w:t xml:space="preserve"> </w:t>
+      </w:r>
+      <w:r>
+        <w:rPr>
+          <w:rFonts w:ascii="Times New Roman" w:hAnsi="Times New Roman" w:cs="Times New Roman"/>
+          <w:b/>
+          <w:sz w:val="24"/>
+          <w:szCs w:val="24"/>
+        </w:rPr>
+        <w:t>f</w:t>
+      </w:r>
+      <w:r>
+        <w:rPr>
+          <w:rFonts w:ascii="Times New Roman" w:hAnsi="Times New Roman" w:cs="Times New Roman"/>
+          <w:sz w:val="24"/>
+          <w:szCs w:val="24"/>
+        </w:rPr>
+        <w:t xml:space="preserve"> refers to a field, the </w:t>
+      </w:r>
+      <w:r>
+        <w:rPr>
+          <w:rFonts w:ascii="Times New Roman" w:hAnsi="Times New Roman" w:cs="Times New Roman"/>
+          <w:b/>
+          <w:sz w:val="24"/>
+          <w:szCs w:val="24"/>
+        </w:rPr>
+        <w:t>m</w:t>
+      </w:r>
+      <w:r>
+        <w:rPr>
+          <w:rFonts w:ascii="Times New Roman" w:hAnsi="Times New Roman" w:cs="Times New Roman"/>
+          <w:sz w:val="24"/>
+          <w:szCs w:val="24"/>
+        </w:rPr>
+        <w:t xml:space="preserve"> refers to a method</w:t>
+      </w:r>
+      <w:r>
+        <w:rPr>
+          <w:rFonts w:ascii="Times New Roman" w:hAnsi="Times New Roman" w:cs="Times New Roman"/>
+          <w:sz w:val="24"/>
+          <w:szCs w:val="24"/>
+        </w:rPr>
+        <w:t xml:space="preserve">, the </w:t>
+      </w:r>
+      <w:r>
+        <w:rPr>
+          <w:rFonts w:ascii="Times New Roman" w:hAnsi="Times New Roman" w:cs="Times New Roman"/>
+          <w:b/>
+          <w:sz w:val="24"/>
+          <w:szCs w:val="24"/>
+        </w:rPr>
+        <w:t>c</w:t>
+      </w:r>
+      <w:r>
+        <w:rPr>
+          <w:rFonts w:ascii="Times New Roman" w:hAnsi="Times New Roman" w:cs="Times New Roman"/>
+          <w:sz w:val="24"/>
+          <w:szCs w:val="24"/>
+        </w:rPr>
+        <w:t xml:space="preserve"> refers to a class, the </w:t>
+      </w:r>
+      <w:r>
+        <w:rPr>
+          <w:rFonts w:ascii="Times New Roman" w:hAnsi="Times New Roman" w:cs="Times New Roman"/>
+          <w:b/>
+          <w:sz w:val="24"/>
+          <w:szCs w:val="24"/>
+        </w:rPr>
+        <w:t>I</w:t>
+      </w:r>
+      <w:r>
+        <w:rPr>
+          <w:rFonts w:ascii="Times New Roman" w:hAnsi="Times New Roman" w:cs="Times New Roman"/>
+          <w:sz w:val="24"/>
+          <w:szCs w:val="24"/>
+        </w:rPr>
+        <w:t xml:space="preserve"> refers to an interface</w:t>
+      </w:r>
+      <w:r>
+        <w:rPr>
+          <w:rFonts w:ascii="Times New Roman" w:hAnsi="Times New Roman" w:cs="Times New Roman"/>
+          <w:sz w:val="24"/>
+          <w:szCs w:val="24"/>
+        </w:rPr>
+        <w:t>.</w:t>
+      </w:r>
+      <w:r>
+        <w:rPr>
+          <w:rFonts w:ascii="Times New Roman" w:hAnsi="Times New Roman" w:cs="Times New Roman"/>
+          <w:sz w:val="24"/>
+          <w:szCs w:val="24"/>
+        </w:rPr>
+        <w:t xml:space="preserve"> </w:t>
+      </w:r>
+      <w:r>
+        <w:rPr>
+          <w:rFonts w:ascii="Times New Roman" w:hAnsi="Times New Roman" w:cs="Times New Roman"/>
+          <w:sz w:val="24"/>
+          <w:szCs w:val="24"/>
+        </w:rPr>
+        <w:t>T</w:t>
+      </w:r>
+      <w:r>
+        <w:rPr>
+          <w:rFonts w:ascii="Times New Roman" w:hAnsi="Times New Roman" w:cs="Times New Roman"/>
+          <w:sz w:val="24"/>
+          <w:szCs w:val="24"/>
+        </w:rPr>
+        <w:t xml:space="preserve">he </w:t>
+      </w:r>
+      <w:r>
+        <w:rPr>
+          <w:rFonts w:ascii="Times New Roman" w:hAnsi="Times New Roman" w:cs="Times New Roman"/>
+          <w:b/>
+          <w:sz w:val="24"/>
+          <w:szCs w:val="24"/>
+        </w:rPr>
+        <w:t>lock</w:t>
+      </w:r>
+      <w:r>
+        <w:rPr>
+          <w:rFonts w:ascii="Times New Roman" w:hAnsi="Times New Roman" w:cs="Times New Roman"/>
+          <w:sz w:val="24"/>
+          <w:szCs w:val="24"/>
+        </w:rPr>
+        <w:t xml:space="preserve"> icon refers to a private variable, the </w:t>
+      </w:r>
+      <w:r>
+        <w:rPr>
+          <w:rFonts w:ascii="Times New Roman" w:hAnsi="Times New Roman" w:cs="Times New Roman"/>
+          <w:b/>
+          <w:sz w:val="24"/>
+          <w:szCs w:val="24"/>
+        </w:rPr>
+        <w:t>unlocked lock</w:t>
+      </w:r>
+      <w:r>
+        <w:rPr>
+          <w:rFonts w:ascii="Times New Roman" w:hAnsi="Times New Roman" w:cs="Times New Roman"/>
+          <w:sz w:val="24"/>
+          <w:szCs w:val="24"/>
+        </w:rPr>
+        <w:t xml:space="preserve"> icon refers to a public variable</w:t>
+      </w:r>
+      <w:r>
+        <w:rPr>
+          <w:rFonts w:ascii="Times New Roman" w:hAnsi="Times New Roman" w:cs="Times New Roman"/>
+          <w:sz w:val="24"/>
+          <w:szCs w:val="24"/>
+        </w:rPr>
+        <w:t>, the electric symbol refers to an exception</w:t>
+      </w:r>
+      <w:r>
+        <w:rPr>
+          <w:rFonts w:ascii="Times New Roman" w:hAnsi="Times New Roman" w:cs="Times New Roman"/>
+          <w:sz w:val="24"/>
+          <w:szCs w:val="24"/>
+        </w:rPr>
+        <w:t>.</w:t>
+      </w:r>
+    </w:p>
+    <w:p>
+      <w:pPr>
+        <w:jc w:val="both"/>
+        <w:rPr>
+          <w:rFonts w:ascii="Times New Roman" w:hAnsi="Times New Roman" w:cs="Times New Roman"/>
+          <w:b/>
+          <w:sz w:val="24"/>
+          <w:szCs w:val="24"/>
+        </w:rPr>
+      </w:pPr>
+      <w:r>
+        <w:rPr>
+          <w:rFonts w:ascii="Times New Roman" w:hAnsi="Times New Roman" w:cs="Times New Roman"/>
+          <w:b/>
+          <w:sz w:val="24"/>
+          <w:szCs w:val="24"/>
+        </w:rPr>
+        <w:t>General Language Features</w:t>
+      </w:r>
+    </w:p>
+    <w:p>
+      <w:pPr>
+        <w:jc w:val="both"/>
+        <w:rPr>
+          <w:rFonts w:ascii="Times New Roman" w:hAnsi="Times New Roman" w:cs="Times New Roman"/>
+          <w:b/>
+          <w:sz w:val="24"/>
+          <w:szCs w:val="24"/>
+        </w:rPr>
+      </w:pPr>
+      <w:r>
+        <w:rPr>
+          <w:rFonts w:ascii="Times New Roman" w:hAnsi="Times New Roman" w:cs="Times New Roman"/>
+          <w:b/>
+          <w:sz w:val="24"/>
+          <w:szCs w:val="24"/>
+        </w:rPr>
         <w:tab/>
         <w:t>Section 4</w:t>
       </w:r>
@@ -253,13 +550,79 @@
         <w:rPr>
           <w:i/>
         </w:rPr>
-        <w:t xml:space="preserve">, 10.0, 244L, ‘a’, true, </w:t>
-      </w:r>
-      <w:r>
-        <w:rPr>
-          <w:i/>
-        </w:rPr>
-        <w:t xml:space="preserve">“hello”, </w:t>
+        <w:t xml:space="preserve"> (int)</w:t>
+      </w:r>
+      <w:r>
+        <w:rPr>
+          <w:i/>
+        </w:rPr>
+        <w:t>, 10.0</w:t>
+      </w:r>
+      <w:r>
+        <w:rPr>
+          <w:i/>
+        </w:rPr>
+        <w:t xml:space="preserve"> (double)</w:t>
+      </w:r>
+      <w:r>
+        <w:rPr>
+          <w:i/>
+        </w:rPr>
+        <w:t>, 244L</w:t>
+      </w:r>
+      <w:r>
+        <w:rPr>
+          <w:i/>
+        </w:rPr>
+        <w:t xml:space="preserve"> (long)</w:t>
+      </w:r>
+      <w:r>
+        <w:rPr>
+          <w:i/>
+        </w:rPr>
+        <w:t>, ‘a’</w:t>
+      </w:r>
+      <w:r>
+        <w:rPr>
+          <w:i/>
+        </w:rPr>
+        <w:t xml:space="preserve"> (char)</w:t>
+      </w:r>
+      <w:r>
+        <w:rPr>
+          <w:i/>
+        </w:rPr>
+        <w:t>, true</w:t>
+      </w:r>
+      <w:r>
+        <w:rPr>
+          <w:i/>
+        </w:rPr>
+        <w:t>/false (boolean)</w:t>
+      </w:r>
+      <w:r>
+        <w:rPr>
+          <w:i/>
+        </w:rPr>
+        <w:t xml:space="preserve">, </w:t>
+      </w:r>
+      <w:r>
+        <w:rPr>
+          <w:i/>
+        </w:rPr>
+        <w:t>“hello”</w:t>
+      </w:r>
+      <w:r>
+        <w:rPr>
+          <w:i/>
+        </w:rPr>
+        <w:t xml:space="preserve"> (string)</w:t>
+      </w:r>
+      <w:r>
+        <w:rPr>
+          <w:i/>
+        </w:rPr>
+        <w:t xml:space="preserve">, </w:t>
       </w:r>
       <w:r>
         <w:rPr>
@@ -688,6 +1051,7 @@
         <w:rPr>
           <w:b/>
         </w:rPr>
+        <w:lastRenderedPageBreak/>
         <w:t>Width</w:t>
       </w:r>
       <w:r>
@@ -905,6 +1269,9 @@
       </w:r>
       <w:r>
         <w:t xml:space="preserve"> Double calculations tend to be faster than float calculations on modern computers, even though it takes more space.</w:t>
+      </w:r>
+      <w:r>
+        <w:t xml:space="preserve"> Float is single precision, and double is double precision.</w:t>
       </w:r>
     </w:p>
     <w:p>
@@ -1319,6 +1686,7 @@
         <w:rPr>
           <w:b/>
         </w:rPr>
+        <w:lastRenderedPageBreak/>
         <w:t>Re</w:t>
       </w:r>
       <w:r>
@@ -1481,7 +1849,6 @@
         <w:rPr>
           <w:b/>
         </w:rPr>
-        <w:lastRenderedPageBreak/>
         <w:t>Section 5</w:t>
       </w:r>
       <w:r>
@@ -1611,6 +1978,15 @@
       </w:r>
       <w:r>
         <w:t>us preventing code duplication.</w:t>
+      </w:r>
+      <w:r>
+        <w:t xml:space="preserve"> This is ideal because code duplication ca</w:t>
+      </w:r>
+      <w:r>
+        <w:t>n lead to an increase in errors since</w:t>
+      </w:r>
+      <w:r>
+        <w:t xml:space="preserve"> the programmer may forget to make identical changes in the duplicated code.</w:t>
       </w:r>
     </w:p>
     <w:p>
@@ -2285,6 +2661,7 @@
                 <w:sz w:val="16"/>
                 <w:szCs w:val="16"/>
               </w:rPr>
+              <w:lastRenderedPageBreak/>
               <w:t>}</w:t>
             </w:r>
           </w:p>
@@ -2468,7 +2845,6 @@
                 <w:sz w:val="16"/>
                 <w:szCs w:val="16"/>
               </w:rPr>
-              <w:lastRenderedPageBreak/>
               <w:t>}</w:t>
             </w:r>
           </w:p>
@@ -2494,7 +2870,6 @@
                 <w:sz w:val="16"/>
                 <w:szCs w:val="16"/>
               </w:rPr>
-              <w:lastRenderedPageBreak/>
               <w:t>f</w:t>
             </w:r>
             <w:r>
@@ -2550,7 +2925,6 @@
                 <w:sz w:val="16"/>
                 <w:szCs w:val="16"/>
               </w:rPr>
-              <w:lastRenderedPageBreak/>
               <w:t>}</w:t>
             </w:r>
           </w:p>
@@ -2569,7 +2943,6 @@
         </w:rPr>
       </w:pPr>
       <w:r>
-        <w:lastRenderedPageBreak/>
         <w:t xml:space="preserve">By convention, simple variables are used </w:t>
       </w:r>
       <w:r>
@@ -3322,7 +3695,532 @@
         </w:numPr>
       </w:pPr>
       <w:r>
-        <w:t>asdasd</w:t>
+        <w:t>It’s a naming convention to start classes with a capital letter</w:t>
+      </w:r>
+      <w:r>
+        <w:t xml:space="preserve"> (upper CamelCase)</w:t>
+      </w:r>
+      <w:r>
+        <w:t>, and to make it a noun</w:t>
+      </w:r>
+      <w:r>
+        <w:t>.</w:t>
+      </w:r>
+      <w:r>
+        <w:t xml:space="preserve"> </w:t>
+      </w:r>
+      <w:r>
+        <w:t>M</w:t>
+      </w:r>
+      <w:r>
+        <w:t xml:space="preserve">ethods use </w:t>
+      </w:r>
+      <w:r>
+        <w:t xml:space="preserve">lower </w:t>
+      </w:r>
+      <w:r>
+        <w:t>camelCase and are verbs</w:t>
+      </w:r>
+      <w:r>
+        <w:t>.</w:t>
+      </w:r>
+      <w:r>
+        <w:t xml:space="preserve"> Classes should be created in their own files with the same name as the class.</w:t>
+      </w:r>
+    </w:p>
+    <w:p>
+      <w:pPr>
+        <w:pStyle w:val="CGeneralText"/>
+        <w:numPr>
+          <w:ilvl w:val="0"/>
+          <w:numId w:val="4"/>
+        </w:numPr>
+      </w:pPr>
+      <w:r>
+        <w:t>Each section in the package name refers to another subfolder. If the package name is “com.cjm.ms” and the new class is created in a file called car, then it will be stored as “ProjectPath/com/cjm/ms/car.java”.</w:t>
+      </w:r>
+    </w:p>
+    <w:p>
+      <w:pPr>
+        <w:pStyle w:val="CGeneralText"/>
+        <w:numPr>
+          <w:ilvl w:val="0"/>
+          <w:numId w:val="4"/>
+        </w:numPr>
+      </w:pPr>
+      <w:r>
+        <w:rPr>
+          <w:b/>
+        </w:rPr>
+        <w:t>P</w:t>
+      </w:r>
+      <w:r>
+        <w:rPr>
+          <w:b/>
+        </w:rPr>
+        <w:t>ublic</w:t>
+      </w:r>
+      <w:r>
+        <w:t xml:space="preserve"> is an </w:t>
+      </w:r>
+      <w:r>
+        <w:rPr>
+          <w:b/>
+        </w:rPr>
+        <w:t>access modifier</w:t>
+      </w:r>
+      <w:r>
+        <w:t xml:space="preserve">, as is </w:t>
+      </w:r>
+      <w:r>
+        <w:rPr>
+          <w:b/>
+        </w:rPr>
+        <w:t>private</w:t>
+      </w:r>
+      <w:r>
+        <w:t xml:space="preserve">, </w:t>
+      </w:r>
+      <w:r>
+        <w:rPr>
+          <w:b/>
+        </w:rPr>
+        <w:t xml:space="preserve">default </w:t>
+      </w:r>
+      <w:r>
+        <w:t xml:space="preserve">and </w:t>
+      </w:r>
+      <w:r>
+        <w:rPr>
+          <w:b/>
+        </w:rPr>
+        <w:t>protected</w:t>
+      </w:r>
+      <w:r>
+        <w:t xml:space="preserve">. Public gives unrestricted access to the class. Private </w:t>
+      </w:r>
+      <w:r>
+        <w:t>means the class can only be accessed from within</w:t>
+      </w:r>
+      <w:r>
+        <w:t xml:space="preserve">. </w:t>
+      </w:r>
+      <w:r>
+        <w:t xml:space="preserve">Default means the class can only be access by classes within the same package. </w:t>
+      </w:r>
+      <w:r>
+        <w:lastRenderedPageBreak/>
+        <w:t xml:space="preserve">Protected </w:t>
+      </w:r>
+      <w:r>
+        <w:t>means the class is accessible with</w:t>
+      </w:r>
+      <w:r>
+        <w:t>in</w:t>
+      </w:r>
+      <w:r>
+        <w:t xml:space="preserve"> the package, or outside of the package through inheritance</w:t>
+      </w:r>
+      <w:r>
+        <w:t>.</w:t>
+      </w:r>
+      <w:r>
+        <w:t xml:space="preserve"> </w:t>
+      </w:r>
+      <w:r>
+        <w:t xml:space="preserve">Most of the time you will use public. </w:t>
+      </w:r>
+      <w:r>
+        <w:t>You can remove the access modifier</w:t>
+      </w:r>
+      <w:r>
+        <w:t>, but this is equivalent to default</w:t>
+      </w:r>
+      <w:r>
+        <w:t xml:space="preserve">. </w:t>
+      </w:r>
+    </w:p>
+    <w:p>
+      <w:pPr>
+        <w:pStyle w:val="CGeneralText"/>
+        <w:numPr>
+          <w:ilvl w:val="0"/>
+          <w:numId w:val="4"/>
+        </w:numPr>
+      </w:pPr>
+      <w:r>
+        <w:t>A class is a blueprint for an object you will create. They are used to model real world problems.</w:t>
+      </w:r>
+    </w:p>
+    <w:p>
+      <w:pPr>
+        <w:pStyle w:val="CGeneralText"/>
+        <w:numPr>
+          <w:ilvl w:val="0"/>
+          <w:numId w:val="4"/>
+        </w:numPr>
+      </w:pPr>
+      <w:r>
+        <w:t>Variables defined at class scope are referred to as member variables or fields.</w:t>
+      </w:r>
+      <w:r>
+        <w:t xml:space="preserve"> They also require an access modifier. Unlike with class access specifier you will tend to mark these private</w:t>
+      </w:r>
+      <w:r>
+        <w:t xml:space="preserve"> for encapsulation</w:t>
+      </w:r>
+      <w:r>
+        <w:t>.</w:t>
+      </w:r>
+      <w:r>
+        <w:t xml:space="preserve"> </w:t>
+      </w:r>
+      <w:r>
+        <w:t xml:space="preserve">The idea is to prevent accidental misuse </w:t>
+      </w:r>
+      <w:r>
+        <w:t xml:space="preserve">of what your class was designed </w:t>
+      </w:r>
+      <w:r>
+        <w:t>for</w:t>
+      </w:r>
+      <w:r>
+        <w:t xml:space="preserve"> by hiding data from external access</w:t>
+      </w:r>
+      <w:r>
+        <w:t>.</w:t>
+      </w:r>
+      <w:r>
+        <w:t xml:space="preserve"> In other words it can only be access from within the class.</w:t>
+      </w:r>
+    </w:p>
+    <w:p>
+      <w:pPr>
+        <w:pStyle w:val="CGeneralText"/>
+        <w:numPr>
+          <w:ilvl w:val="0"/>
+          <w:numId w:val="4"/>
+        </w:numPr>
+      </w:pPr>
+      <w:r>
+        <w:t xml:space="preserve">The fields within a class represent the </w:t>
+      </w:r>
+      <w:r>
+        <w:rPr>
+          <w:b/>
+        </w:rPr>
+        <w:t>state</w:t>
+      </w:r>
+      <w:r>
+        <w:t xml:space="preserve"> of the class at runtime since they are the only entities which can be changed. </w:t>
+      </w:r>
+      <w:r>
+        <w:t xml:space="preserve">The methods represent the </w:t>
+      </w:r>
+      <w:r>
+        <w:rPr>
+          <w:b/>
+        </w:rPr>
+        <w:t>behaviour</w:t>
+      </w:r>
+      <w:r>
+        <w:t xml:space="preserve"> of the class</w:t>
+      </w:r>
+      <w:r>
+        <w:t>.</w:t>
+      </w:r>
+    </w:p>
+    <w:p>
+      <w:pPr>
+        <w:pStyle w:val="CGeneralText"/>
+        <w:numPr>
+          <w:ilvl w:val="0"/>
+          <w:numId w:val="4"/>
+        </w:numPr>
+      </w:pPr>
+      <w:r>
+        <w:t>Typing “</w:t>
+      </w:r>
+      <w:r>
+        <w:rPr>
+          <w:i/>
+        </w:rPr>
+        <w:t>Car car;</w:t>
+      </w:r>
+      <w:r>
+        <w:t>” will create a reference variable. Typing “</w:t>
+      </w:r>
+      <w:r>
+        <w:rPr>
+          <w:i/>
+        </w:rPr>
+        <w:t>new Car();</w:t>
+      </w:r>
+      <w:r>
+        <w:t>” will create a Car object in memory. To point the reference to the object</w:t>
+      </w:r>
+      <w:r>
+        <w:t>,</w:t>
+      </w:r>
+      <w:r>
+        <w:t xml:space="preserve"> type “</w:t>
+      </w:r>
+      <w:r>
+        <w:rPr>
+          <w:i/>
+        </w:rPr>
+        <w:t>Car car = new Car();</w:t>
+      </w:r>
+      <w:r>
+        <w:t xml:space="preserve">”. </w:t>
+      </w:r>
+      <w:r>
+        <w:t xml:space="preserve">To have a reference point to nothing use </w:t>
+      </w:r>
+      <w:r>
+        <w:rPr>
+          <w:b/>
+        </w:rPr>
+        <w:t>null</w:t>
+      </w:r>
+      <w:r>
+        <w:t xml:space="preserve">, e.g. </w:t>
+      </w:r>
+      <w:r>
+        <w:t>“</w:t>
+      </w:r>
+      <w:r>
+        <w:rPr>
+          <w:i/>
+        </w:rPr>
+        <w:t>Car car = null</w:t>
+      </w:r>
+      <w:r>
+        <w:rPr>
+          <w:i/>
+        </w:rPr>
+        <w:t>;</w:t>
+      </w:r>
+      <w:r>
+        <w:t>”</w:t>
+      </w:r>
+      <w:r>
+        <w:t>.</w:t>
+      </w:r>
+    </w:p>
+    <w:p>
+      <w:pPr>
+        <w:pStyle w:val="CGeneralText"/>
+        <w:numPr>
+          <w:ilvl w:val="0"/>
+          <w:numId w:val="4"/>
+        </w:numPr>
+      </w:pPr>
+      <w:r>
+        <w:t>Variables with primitive datatypes and</w:t>
+      </w:r>
+      <w:r>
+        <w:t xml:space="preserve"> reference variable</w:t>
+      </w:r>
+      <w:r>
+        <w:t>s</w:t>
+      </w:r>
+      <w:r>
+        <w:t xml:space="preserve"> exists in </w:t>
+      </w:r>
+      <w:r>
+        <w:rPr>
+          <w:b/>
+        </w:rPr>
+        <w:t>stack memory</w:t>
+      </w:r>
+      <w:r>
+        <w:t xml:space="preserve">, while </w:t>
+      </w:r>
+      <w:r>
+        <w:t>object</w:t>
+      </w:r>
+      <w:r>
+        <w:t>s</w:t>
+      </w:r>
+      <w:r>
+        <w:t xml:space="preserve"> exist in </w:t>
+      </w:r>
+      <w:r>
+        <w:rPr>
+          <w:b/>
+        </w:rPr>
+        <w:t>heap memory</w:t>
+      </w:r>
+      <w:r>
+        <w:t>.</w:t>
+      </w:r>
+      <w:r>
+        <w:t xml:space="preserve"> The stack is cleared when execution reaches </w:t>
+      </w:r>
+      <w:r>
+        <w:t xml:space="preserve">the end of a code block. If no references point to an object then the </w:t>
+      </w:r>
+      <w:r>
+        <w:rPr>
+          <w:b/>
+        </w:rPr>
+        <w:t>garbage collector</w:t>
+      </w:r>
+      <w:r>
+        <w:t xml:space="preserve"> </w:t>
+      </w:r>
+      <w:r>
+        <w:t>will delete the object at an</w:t>
+      </w:r>
+      <w:r>
+        <w:t xml:space="preserve"> undetermined </w:t>
+      </w:r>
+      <w:r>
+        <w:t>time</w:t>
+      </w:r>
+      <w:r>
+        <w:t>.</w:t>
+      </w:r>
+    </w:p>
+    <w:p>
+      <w:pPr>
+        <w:pStyle w:val="CGeneralText"/>
+        <w:numPr>
+          <w:ilvl w:val="0"/>
+          <w:numId w:val="0"/>
+        </w:numPr>
+        <w:ind w:left="720" w:hanging="360"/>
+      </w:pPr>
+    </w:p>
+    <w:p>
+      <w:pPr>
+        <w:pStyle w:val="CGeneralText"/>
+        <w:numPr>
+          <w:ilvl w:val="0"/>
+          <w:numId w:val="4"/>
+        </w:numPr>
+      </w:pPr>
+      <w:r>
+        <w:rPr>
+          <w:b/>
+        </w:rPr>
+        <w:t>Setter methods</w:t>
+      </w:r>
+      <w:r>
+        <w:t xml:space="preserve">, or setters, are used to set a private variable from outside of the class. </w:t>
+      </w:r>
+    </w:p>
+    <w:p>
+      <w:pPr>
+        <w:pStyle w:val="CGeneralText"/>
+        <w:numPr>
+          <w:ilvl w:val="0"/>
+          <w:numId w:val="4"/>
+        </w:numPr>
+      </w:pPr>
+      <w:r>
+        <w:t>When referring to a field with a method</w:t>
+      </w:r>
+      <w:r>
+        <w:t xml:space="preserve"> that has the same name as a local variable</w:t>
+      </w:r>
+      <w:r>
+        <w:t xml:space="preserve">, use the </w:t>
+      </w:r>
+      <w:r>
+        <w:rPr>
+          <w:b/>
+        </w:rPr>
+        <w:t>this</w:t>
+      </w:r>
+      <w:r>
+        <w:t xml:space="preserve"> keyword to specify</w:t>
+      </w:r>
+      <w:r>
+        <w:t xml:space="preserve"> the field</w:t>
+      </w:r>
+      <w:r>
+        <w:t>.</w:t>
+      </w:r>
+      <w:r>
+        <w:t xml:space="preserve"> Otherwise the compiler will assume you want the local variable.</w:t>
+      </w:r>
+      <w:r>
+        <w:t xml:space="preserve"> </w:t>
+      </w:r>
+      <w:r>
+        <w:t xml:space="preserve">  </w:t>
+      </w:r>
+    </w:p>
+    <w:p>
+      <w:pPr>
+        <w:pStyle w:val="CGeneralText"/>
+        <w:numPr>
+          <w:ilvl w:val="0"/>
+          <w:numId w:val="4"/>
+        </w:numPr>
+      </w:pPr>
+      <w:r>
+        <w:rPr>
+          <w:b/>
+        </w:rPr>
+        <w:t>Getter methods</w:t>
+      </w:r>
+      <w:r>
+        <w:t xml:space="preserve">, or getters, are used to retrieve the value of a field from outside of the class. </w:t>
+      </w:r>
+    </w:p>
+    <w:p>
+      <w:pPr>
+        <w:pStyle w:val="CGeneralText"/>
+        <w:numPr>
+          <w:ilvl w:val="0"/>
+          <w:numId w:val="4"/>
+        </w:numPr>
+      </w:pPr>
+      <w:r>
+        <w:t xml:space="preserve">You use setters and getters to put logic in between the user of your class and them setting/getting </w:t>
+      </w:r>
+      <w:r>
+        <w:t>fields</w:t>
+      </w:r>
+      <w:r>
+        <w:t xml:space="preserve">. Even if you do not need to put any logic in between you should still follow this practice as in the future you may need to add logic. The benefit of this is that if you decide to add something in the future, users of your class will not need to change all of their code to accommodate your new setters/getters. </w:t>
+      </w:r>
+    </w:p>
+    <w:p>
+      <w:pPr>
+        <w:pStyle w:val="CGeneralText"/>
+        <w:numPr>
+          <w:ilvl w:val="0"/>
+          <w:numId w:val="4"/>
+        </w:numPr>
+      </w:pPr>
+      <w:r>
+        <w:t>An example of adding logic is input validation. You may want to check what input the user is sending before assigning it to the field.</w:t>
+      </w:r>
+    </w:p>
+    <w:p>
+      <w:pPr>
+        <w:pStyle w:val="CGeneralText"/>
+        <w:numPr>
+          <w:ilvl w:val="0"/>
+          <w:numId w:val="0"/>
+        </w:numPr>
+        <w:ind w:left="720" w:hanging="360"/>
+      </w:pPr>
+    </w:p>
+    <w:p>
+      <w:pPr>
+        <w:pStyle w:val="CGeneralText"/>
+        <w:numPr>
+          <w:ilvl w:val="0"/>
+          <w:numId w:val="4"/>
+        </w:numPr>
+      </w:pPr>
+      <w:r>
+        <w:t>asd</w:t>
       </w:r>
     </w:p>
     <w:sectPr>

</xml_diff>

<commit_message>
Changed project name and path
</commit_message>
<xml_diff>
--- a/Notes/Notes.docx
+++ b/Notes/Notes.docx
@@ -1910,6 +1910,9 @@
       </w:r>
       <w:r>
         <w:t>.</w:t>
+      </w:r>
+      <w:r>
+        <w:t xml:space="preserve"> Keywords are reserved names defined within Java that carry out specific functionality.</w:t>
       </w:r>
     </w:p>
     <w:p>
@@ -2595,6 +2598,7 @@
                 <w:sz w:val="16"/>
                 <w:szCs w:val="16"/>
               </w:rPr>
+              <w:lastRenderedPageBreak/>
               <w:t xml:space="preserve">        break;</w:t>
             </w:r>
           </w:p>
@@ -2615,7 +2619,6 @@
                 <w:sz w:val="16"/>
                 <w:szCs w:val="16"/>
               </w:rPr>
-              <w:lastRenderedPageBreak/>
               <w:t xml:space="preserve">    default:</w:t>
             </w:r>
           </w:p>
@@ -4293,9 +4296,31 @@
           <w:ilvl w:val="0"/>
           <w:numId w:val="0"/>
         </w:numPr>
+        <w:ind w:left="720" w:hanging="360"/>
+      </w:pPr>
+    </w:p>
+    <w:p>
+      <w:pPr>
+        <w:pStyle w:val="CGeneralText"/>
+        <w:numPr>
+          <w:ilvl w:val="0"/>
+          <w:numId w:val="4"/>
+        </w:numPr>
       </w:pPr>
       <w:bookmarkStart w:id="0" w:name="_GoBack"/>
       <w:bookmarkEnd w:id="0"/>
+      <w:r>
+        <w:t>asd</w:t>
+      </w:r>
+    </w:p>
+    <w:p>
+      <w:pPr>
+        <w:pStyle w:val="CGeneralText"/>
+        <w:numPr>
+          <w:ilvl w:val="0"/>
+          <w:numId w:val="0"/>
+        </w:numPr>
+      </w:pPr>
     </w:p>
     <w:sectPr>
       <w:pgSz w:w="11906" w:h="16838"/>

</xml_diff>

<commit_message>
Completed inheritance part 1
</commit_message>
<xml_diff>
--- a/Notes/Notes.docx
+++ b/Notes/Notes.docx
@@ -3854,9 +3854,551 @@
         <w:t>, but this is equivalent to default</w:t>
       </w:r>
       <w:r>
-        <w:t xml:space="preserve">. </w:t>
-      </w:r>
-    </w:p>
+        <w:t>.</w:t>
+      </w:r>
+    </w:p>
+    <w:tbl>
+      <w:tblPr>
+        <w:tblStyle w:val="TableGrid"/>
+        <w:tblW w:w="0" w:type="auto"/>
+        <w:tblInd w:w="1080" w:type="dxa"/>
+        <w:tblBorders>
+          <w:top w:val="none" w:sz="0" w:space="0" w:color="auto"/>
+          <w:left w:val="none" w:sz="0" w:space="0" w:color="auto"/>
+          <w:bottom w:val="none" w:sz="0" w:space="0" w:color="auto"/>
+          <w:right w:val="none" w:sz="0" w:space="0" w:color="auto"/>
+          <w:insideH w:val="none" w:sz="0" w:space="0" w:color="auto"/>
+          <w:insideV w:val="none" w:sz="0" w:space="0" w:color="auto"/>
+        </w:tblBorders>
+        <w:tblLook w:val="04A0" w:firstRow="1" w:lastRow="0" w:firstColumn="1" w:lastColumn="0" w:noHBand="0" w:noVBand="1"/>
+      </w:tblPr>
+      <w:tblGrid>
+        <w:gridCol w:w="1747"/>
+        <w:gridCol w:w="1266"/>
+        <w:gridCol w:w="1686"/>
+        <w:gridCol w:w="1971"/>
+        <w:gridCol w:w="1276"/>
+      </w:tblGrid>
+      <w:tr>
+        <w:tc>
+          <w:tcPr>
+            <w:tcW w:w="1755" w:type="dxa"/>
+            <w:tcBorders>
+              <w:bottom w:val="single" w:sz="4" w:space="0" w:color="auto"/>
+              <w:right w:val="single" w:sz="4" w:space="0" w:color="auto"/>
+            </w:tcBorders>
+            <w:vAlign w:val="center"/>
+          </w:tcPr>
+          <w:p>
+            <w:pPr>
+              <w:pStyle w:val="CGeneralText"/>
+              <w:numPr>
+                <w:ilvl w:val="0"/>
+                <w:numId w:val="0"/>
+              </w:numPr>
+              <w:jc w:val="center"/>
+            </w:pPr>
+            <w:r>
+              <w:t>Can be accessed from:</w:t>
+            </w:r>
+          </w:p>
+        </w:tc>
+        <w:tc>
+          <w:tcPr>
+            <w:tcW w:w="1276" w:type="dxa"/>
+            <w:tcBorders>
+              <w:left w:val="single" w:sz="4" w:space="0" w:color="auto"/>
+              <w:bottom w:val="single" w:sz="4" w:space="0" w:color="auto"/>
+            </w:tcBorders>
+            <w:vAlign w:val="center"/>
+          </w:tcPr>
+          <w:p>
+            <w:pPr>
+              <w:pStyle w:val="CGeneralText"/>
+              <w:numPr>
+                <w:ilvl w:val="0"/>
+                <w:numId w:val="0"/>
+              </w:numPr>
+              <w:jc w:val="center"/>
+            </w:pPr>
+            <w:r>
+              <w:t>Inside the class.</w:t>
+            </w:r>
+          </w:p>
+        </w:tc>
+        <w:tc>
+          <w:tcPr>
+            <w:tcW w:w="1701" w:type="dxa"/>
+            <w:tcBorders>
+              <w:bottom w:val="single" w:sz="4" w:space="0" w:color="auto"/>
+            </w:tcBorders>
+            <w:vAlign w:val="center"/>
+          </w:tcPr>
+          <w:p>
+            <w:pPr>
+              <w:pStyle w:val="CGeneralText"/>
+              <w:numPr>
+                <w:ilvl w:val="0"/>
+                <w:numId w:val="0"/>
+              </w:numPr>
+              <w:jc w:val="center"/>
+            </w:pPr>
+            <w:r>
+              <w:t>Current package only.</w:t>
+            </w:r>
+          </w:p>
+        </w:tc>
+        <w:tc>
+          <w:tcPr>
+            <w:tcW w:w="1985" w:type="dxa"/>
+            <w:tcBorders>
+              <w:bottom w:val="single" w:sz="4" w:space="0" w:color="auto"/>
+            </w:tcBorders>
+            <w:vAlign w:val="center"/>
+          </w:tcPr>
+          <w:p>
+            <w:pPr>
+              <w:pStyle w:val="CGeneralText"/>
+              <w:numPr>
+                <w:ilvl w:val="0"/>
+                <w:numId w:val="0"/>
+              </w:numPr>
+              <w:jc w:val="center"/>
+            </w:pPr>
+            <w:r>
+              <w:t>Any package w/ inheritance.</w:t>
+            </w:r>
+          </w:p>
+        </w:tc>
+        <w:tc>
+          <w:tcPr>
+            <w:tcW w:w="1229" w:type="dxa"/>
+            <w:tcBorders>
+              <w:bottom w:val="single" w:sz="4" w:space="0" w:color="auto"/>
+            </w:tcBorders>
+            <w:vAlign w:val="center"/>
+          </w:tcPr>
+          <w:p>
+            <w:pPr>
+              <w:pStyle w:val="CGeneralText"/>
+              <w:numPr>
+                <w:ilvl w:val="0"/>
+                <w:numId w:val="0"/>
+              </w:numPr>
+              <w:jc w:val="center"/>
+            </w:pPr>
+            <w:r>
+              <w:t>Anywhere.</w:t>
+            </w:r>
+          </w:p>
+        </w:tc>
+      </w:tr>
+      <w:tr>
+        <w:tc>
+          <w:tcPr>
+            <w:tcW w:w="1755" w:type="dxa"/>
+            <w:tcBorders>
+              <w:top w:val="single" w:sz="4" w:space="0" w:color="auto"/>
+              <w:right w:val="single" w:sz="4" w:space="0" w:color="auto"/>
+            </w:tcBorders>
+            <w:vAlign w:val="center"/>
+          </w:tcPr>
+          <w:p>
+            <w:pPr>
+              <w:pStyle w:val="CGeneralText"/>
+              <w:numPr>
+                <w:ilvl w:val="0"/>
+                <w:numId w:val="0"/>
+              </w:numPr>
+              <w:jc w:val="center"/>
+            </w:pPr>
+            <w:r>
+              <w:t>public</w:t>
+            </w:r>
+          </w:p>
+        </w:tc>
+        <w:tc>
+          <w:tcPr>
+            <w:tcW w:w="1276" w:type="dxa"/>
+            <w:tcBorders>
+              <w:top w:val="single" w:sz="4" w:space="0" w:color="auto"/>
+              <w:left w:val="single" w:sz="4" w:space="0" w:color="auto"/>
+            </w:tcBorders>
+            <w:vAlign w:val="center"/>
+          </w:tcPr>
+          <w:p>
+            <w:pPr>
+              <w:pStyle w:val="CGeneralText"/>
+              <w:numPr>
+                <w:ilvl w:val="0"/>
+                <w:numId w:val="0"/>
+              </w:numPr>
+              <w:jc w:val="center"/>
+            </w:pPr>
+            <w:r>
+              <w:t>x</w:t>
+            </w:r>
+          </w:p>
+        </w:tc>
+        <w:tc>
+          <w:tcPr>
+            <w:tcW w:w="1701" w:type="dxa"/>
+            <w:tcBorders>
+              <w:top w:val="single" w:sz="4" w:space="0" w:color="auto"/>
+            </w:tcBorders>
+            <w:vAlign w:val="center"/>
+          </w:tcPr>
+          <w:p>
+            <w:pPr>
+              <w:pStyle w:val="CGeneralText"/>
+              <w:numPr>
+                <w:ilvl w:val="0"/>
+                <w:numId w:val="0"/>
+              </w:numPr>
+              <w:jc w:val="center"/>
+            </w:pPr>
+            <w:r>
+              <w:t>x</w:t>
+            </w:r>
+          </w:p>
+        </w:tc>
+        <w:tc>
+          <w:tcPr>
+            <w:tcW w:w="1985" w:type="dxa"/>
+            <w:tcBorders>
+              <w:top w:val="single" w:sz="4" w:space="0" w:color="auto"/>
+            </w:tcBorders>
+            <w:vAlign w:val="center"/>
+          </w:tcPr>
+          <w:p>
+            <w:pPr>
+              <w:pStyle w:val="CGeneralText"/>
+              <w:numPr>
+                <w:ilvl w:val="0"/>
+                <w:numId w:val="0"/>
+              </w:numPr>
+              <w:jc w:val="center"/>
+            </w:pPr>
+            <w:r>
+              <w:t>x</w:t>
+            </w:r>
+          </w:p>
+        </w:tc>
+        <w:tc>
+          <w:tcPr>
+            <w:tcW w:w="1229" w:type="dxa"/>
+            <w:tcBorders>
+              <w:top w:val="single" w:sz="4" w:space="0" w:color="auto"/>
+            </w:tcBorders>
+            <w:vAlign w:val="center"/>
+          </w:tcPr>
+          <w:p>
+            <w:pPr>
+              <w:pStyle w:val="CGeneralText"/>
+              <w:numPr>
+                <w:ilvl w:val="0"/>
+                <w:numId w:val="0"/>
+              </w:numPr>
+              <w:jc w:val="center"/>
+            </w:pPr>
+            <w:r>
+              <w:t>x</w:t>
+            </w:r>
+          </w:p>
+        </w:tc>
+      </w:tr>
+      <w:tr>
+        <w:tc>
+          <w:tcPr>
+            <w:tcW w:w="1755" w:type="dxa"/>
+            <w:tcBorders>
+              <w:right w:val="single" w:sz="4" w:space="0" w:color="auto"/>
+            </w:tcBorders>
+            <w:vAlign w:val="center"/>
+          </w:tcPr>
+          <w:p>
+            <w:pPr>
+              <w:pStyle w:val="CGeneralText"/>
+              <w:numPr>
+                <w:ilvl w:val="0"/>
+                <w:numId w:val="0"/>
+              </w:numPr>
+              <w:jc w:val="center"/>
+            </w:pPr>
+            <w:r>
+              <w:t>protected</w:t>
+            </w:r>
+          </w:p>
+        </w:tc>
+        <w:tc>
+          <w:tcPr>
+            <w:tcW w:w="1276" w:type="dxa"/>
+            <w:tcBorders>
+              <w:left w:val="single" w:sz="4" w:space="0" w:color="auto"/>
+            </w:tcBorders>
+            <w:vAlign w:val="center"/>
+          </w:tcPr>
+          <w:p>
+            <w:pPr>
+              <w:pStyle w:val="CGeneralText"/>
+              <w:numPr>
+                <w:ilvl w:val="0"/>
+                <w:numId w:val="0"/>
+              </w:numPr>
+              <w:jc w:val="center"/>
+            </w:pPr>
+            <w:r>
+              <w:t>x</w:t>
+            </w:r>
+          </w:p>
+        </w:tc>
+        <w:tc>
+          <w:tcPr>
+            <w:tcW w:w="1701" w:type="dxa"/>
+            <w:vAlign w:val="center"/>
+          </w:tcPr>
+          <w:p>
+            <w:pPr>
+              <w:pStyle w:val="CGeneralText"/>
+              <w:numPr>
+                <w:ilvl w:val="0"/>
+                <w:numId w:val="0"/>
+              </w:numPr>
+              <w:jc w:val="center"/>
+            </w:pPr>
+            <w:r>
+              <w:t>x</w:t>
+            </w:r>
+          </w:p>
+        </w:tc>
+        <w:tc>
+          <w:tcPr>
+            <w:tcW w:w="1985" w:type="dxa"/>
+            <w:vAlign w:val="center"/>
+          </w:tcPr>
+          <w:p>
+            <w:pPr>
+              <w:pStyle w:val="CGeneralText"/>
+              <w:numPr>
+                <w:ilvl w:val="0"/>
+                <w:numId w:val="0"/>
+              </w:numPr>
+              <w:jc w:val="center"/>
+            </w:pPr>
+            <w:r>
+              <w:t>x</w:t>
+            </w:r>
+          </w:p>
+        </w:tc>
+        <w:tc>
+          <w:tcPr>
+            <w:tcW w:w="1229" w:type="dxa"/>
+            <w:vAlign w:val="center"/>
+          </w:tcPr>
+          <w:p>
+            <w:pPr>
+              <w:pStyle w:val="CGeneralText"/>
+              <w:numPr>
+                <w:ilvl w:val="0"/>
+                <w:numId w:val="0"/>
+              </w:numPr>
+              <w:jc w:val="center"/>
+            </w:pPr>
+          </w:p>
+        </w:tc>
+      </w:tr>
+      <w:tr>
+        <w:tc>
+          <w:tcPr>
+            <w:tcW w:w="1755" w:type="dxa"/>
+            <w:tcBorders>
+              <w:right w:val="single" w:sz="4" w:space="0" w:color="auto"/>
+            </w:tcBorders>
+            <w:vAlign w:val="center"/>
+          </w:tcPr>
+          <w:p>
+            <w:pPr>
+              <w:pStyle w:val="CGeneralText"/>
+              <w:numPr>
+                <w:ilvl w:val="0"/>
+                <w:numId w:val="0"/>
+              </w:numPr>
+              <w:jc w:val="center"/>
+            </w:pPr>
+            <w:r>
+              <w:t>default/none</w:t>
+            </w:r>
+          </w:p>
+        </w:tc>
+        <w:tc>
+          <w:tcPr>
+            <w:tcW w:w="1276" w:type="dxa"/>
+            <w:tcBorders>
+              <w:left w:val="single" w:sz="4" w:space="0" w:color="auto"/>
+            </w:tcBorders>
+            <w:vAlign w:val="center"/>
+          </w:tcPr>
+          <w:p>
+            <w:pPr>
+              <w:pStyle w:val="CGeneralText"/>
+              <w:numPr>
+                <w:ilvl w:val="0"/>
+                <w:numId w:val="0"/>
+              </w:numPr>
+              <w:jc w:val="center"/>
+            </w:pPr>
+            <w:r>
+              <w:t>x</w:t>
+            </w:r>
+          </w:p>
+        </w:tc>
+        <w:tc>
+          <w:tcPr>
+            <w:tcW w:w="1701" w:type="dxa"/>
+            <w:vAlign w:val="center"/>
+          </w:tcPr>
+          <w:p>
+            <w:pPr>
+              <w:pStyle w:val="CGeneralText"/>
+              <w:numPr>
+                <w:ilvl w:val="0"/>
+                <w:numId w:val="0"/>
+              </w:numPr>
+              <w:jc w:val="center"/>
+            </w:pPr>
+            <w:r>
+              <w:t>x</w:t>
+            </w:r>
+          </w:p>
+        </w:tc>
+        <w:tc>
+          <w:tcPr>
+            <w:tcW w:w="1985" w:type="dxa"/>
+            <w:vAlign w:val="center"/>
+          </w:tcPr>
+          <w:p>
+            <w:pPr>
+              <w:pStyle w:val="CGeneralText"/>
+              <w:numPr>
+                <w:ilvl w:val="0"/>
+                <w:numId w:val="0"/>
+              </w:numPr>
+              <w:jc w:val="center"/>
+            </w:pPr>
+          </w:p>
+        </w:tc>
+        <w:tc>
+          <w:tcPr>
+            <w:tcW w:w="1229" w:type="dxa"/>
+            <w:vAlign w:val="center"/>
+          </w:tcPr>
+          <w:p>
+            <w:pPr>
+              <w:pStyle w:val="CGeneralText"/>
+              <w:numPr>
+                <w:ilvl w:val="0"/>
+                <w:numId w:val="0"/>
+              </w:numPr>
+              <w:jc w:val="center"/>
+            </w:pPr>
+          </w:p>
+        </w:tc>
+      </w:tr>
+      <w:tr>
+        <w:tc>
+          <w:tcPr>
+            <w:tcW w:w="1755" w:type="dxa"/>
+            <w:tcBorders>
+              <w:right w:val="single" w:sz="4" w:space="0" w:color="auto"/>
+            </w:tcBorders>
+            <w:vAlign w:val="center"/>
+          </w:tcPr>
+          <w:p>
+            <w:pPr>
+              <w:pStyle w:val="CGeneralText"/>
+              <w:numPr>
+                <w:ilvl w:val="0"/>
+                <w:numId w:val="0"/>
+              </w:numPr>
+              <w:jc w:val="center"/>
+            </w:pPr>
+            <w:r>
+              <w:t>private</w:t>
+            </w:r>
+          </w:p>
+        </w:tc>
+        <w:tc>
+          <w:tcPr>
+            <w:tcW w:w="1276" w:type="dxa"/>
+            <w:tcBorders>
+              <w:left w:val="single" w:sz="4" w:space="0" w:color="auto"/>
+            </w:tcBorders>
+            <w:vAlign w:val="center"/>
+          </w:tcPr>
+          <w:p>
+            <w:pPr>
+              <w:pStyle w:val="CGeneralText"/>
+              <w:numPr>
+                <w:ilvl w:val="0"/>
+                <w:numId w:val="0"/>
+              </w:numPr>
+              <w:jc w:val="center"/>
+            </w:pPr>
+            <w:r>
+              <w:t>x</w:t>
+            </w:r>
+          </w:p>
+        </w:tc>
+        <w:tc>
+          <w:tcPr>
+            <w:tcW w:w="1701" w:type="dxa"/>
+            <w:vAlign w:val="center"/>
+          </w:tcPr>
+          <w:p>
+            <w:pPr>
+              <w:pStyle w:val="CGeneralText"/>
+              <w:numPr>
+                <w:ilvl w:val="0"/>
+                <w:numId w:val="0"/>
+              </w:numPr>
+              <w:jc w:val="center"/>
+            </w:pPr>
+          </w:p>
+        </w:tc>
+        <w:tc>
+          <w:tcPr>
+            <w:tcW w:w="1985" w:type="dxa"/>
+            <w:vAlign w:val="center"/>
+          </w:tcPr>
+          <w:p>
+            <w:pPr>
+              <w:pStyle w:val="CGeneralText"/>
+              <w:numPr>
+                <w:ilvl w:val="0"/>
+                <w:numId w:val="0"/>
+              </w:numPr>
+              <w:jc w:val="center"/>
+            </w:pPr>
+          </w:p>
+        </w:tc>
+        <w:tc>
+          <w:tcPr>
+            <w:tcW w:w="1229" w:type="dxa"/>
+            <w:vAlign w:val="center"/>
+          </w:tcPr>
+          <w:p>
+            <w:pPr>
+              <w:pStyle w:val="CGeneralText"/>
+              <w:numPr>
+                <w:ilvl w:val="0"/>
+                <w:numId w:val="0"/>
+              </w:numPr>
+              <w:jc w:val="center"/>
+            </w:pPr>
+          </w:p>
+        </w:tc>
+      </w:tr>
+    </w:tbl>
     <w:p>
       <w:pPr>
         <w:pStyle w:val="CGeneralText"/>
@@ -3864,6 +4406,7 @@
           <w:ilvl w:val="0"/>
           <w:numId w:val="4"/>
         </w:numPr>
+        <w:spacing w:after="0"/>
       </w:pPr>
       <w:r>
         <w:t>A class is a blueprint for an object you will create. They are used to model real world problems.</w:t>
@@ -4252,7 +4795,14 @@
         <w:rPr>
           <w:i/>
         </w:rPr>
-        <w:t>Car car = new Car();</w:t>
+        <w:t xml:space="preserve">Car car = </w:t>
+      </w:r>
+      <w:r>
+        <w:rPr>
+          <w:i/>
+        </w:rPr>
+        <w:lastRenderedPageBreak/>
+        <w:t>new Car();</w:t>
       </w:r>
       <w:r>
         <w:t>” will use a default constructor. If none are defined implicitly or explicitly, this will result in a compilation error.</w:t>
@@ -4282,7 +4832,6 @@
         <w:t xml:space="preserve">There is debate, but using other methods/setters is not recommended in the constructor. </w:t>
       </w:r>
       <w:r>
-        <w:lastRenderedPageBreak/>
         <w:t>Other methods cannot call a constructor since they are special methods.</w:t>
       </w:r>
       <w:r>
@@ -4307,10 +4856,579 @@
           <w:numId w:val="4"/>
         </w:numPr>
       </w:pPr>
+      <w:r>
+        <w:t xml:space="preserve">Classes should carry out specific functionality rather than trying to do everything. You can </w:t>
+      </w:r>
+      <w:r>
+        <w:rPr>
+          <w:b/>
+        </w:rPr>
+        <w:t>extend</w:t>
+      </w:r>
+      <w:r>
+        <w:t xml:space="preserve"> the functionality of a class by using </w:t>
+      </w:r>
+      <w:r>
+        <w:rPr>
+          <w:b/>
+        </w:rPr>
+        <w:t>inheritance</w:t>
+      </w:r>
+      <w:r>
+        <w:t xml:space="preserve">. The simpler class is called the </w:t>
+      </w:r>
+      <w:r>
+        <w:rPr>
+          <w:b/>
+        </w:rPr>
+        <w:t>super</w:t>
+      </w:r>
+      <w:r>
+        <w:rPr>
+          <w:b/>
+        </w:rPr>
+        <w:t>class</w:t>
+      </w:r>
+      <w:r>
+        <w:t xml:space="preserve"> while the more complex class using inheritance is called the </w:t>
+      </w:r>
+      <w:r>
+        <w:rPr>
+          <w:b/>
+        </w:rPr>
+        <w:t>sub</w:t>
+      </w:r>
+      <w:r>
+        <w:rPr>
+          <w:b/>
+        </w:rPr>
+        <w:t>class</w:t>
+      </w:r>
+      <w:r>
+        <w:t xml:space="preserve">. </w:t>
+      </w:r>
+    </w:p>
+    <w:p>
+      <w:pPr>
+        <w:pStyle w:val="CGeneralText"/>
+        <w:numPr>
+          <w:ilvl w:val="0"/>
+          <w:numId w:val="4"/>
+        </w:numPr>
+      </w:pPr>
+      <w:r>
+        <w:t>The super</w:t>
+      </w:r>
+      <w:r>
+        <w:t>class should only contain functionality tha</w:t>
+      </w:r>
+      <w:r>
+        <w:t>t will be common to all sub</w:t>
+      </w:r>
+      <w:r>
+        <w:t>classes.</w:t>
+      </w:r>
+      <w:r>
+        <w:t xml:space="preserve"> Example: you can have a super</w:t>
+      </w:r>
+      <w:r>
+        <w:t xml:space="preserve">class called </w:t>
+      </w:r>
+      <w:r>
+        <w:t>Animal</w:t>
+      </w:r>
+      <w:r>
+        <w:t xml:space="preserve">, that may be </w:t>
+      </w:r>
+      <w:r>
+        <w:t>subclassed</w:t>
+      </w:r>
+      <w:r>
+        <w:t xml:space="preserve"> by </w:t>
+      </w:r>
+      <w:r>
+        <w:t>Dog</w:t>
+      </w:r>
+      <w:r>
+        <w:t xml:space="preserve">, </w:t>
+      </w:r>
+      <w:r>
+        <w:t>Cat, etc. Animal</w:t>
+      </w:r>
+      <w:r>
+        <w:t xml:space="preserve"> should contain state/behaviour t</w:t>
+      </w:r>
+      <w:r>
+        <w:t>hat is applic</w:t>
+      </w:r>
+      <w:r>
+        <w:t>able to all shapes, while Dog and Cat</w:t>
+      </w:r>
+      <w:r>
+        <w:t xml:space="preserve"> will contain state/behaviour specific to them.</w:t>
+      </w:r>
+    </w:p>
+    <w:p>
+      <w:pPr>
+        <w:pStyle w:val="CGeneralText"/>
+        <w:numPr>
+          <w:ilvl w:val="0"/>
+          <w:numId w:val="4"/>
+        </w:numPr>
+      </w:pPr>
+      <w:r>
+        <w:t>The sub</w:t>
+      </w:r>
+      <w:r>
+        <w:t>class must make use of a constructor defined</w:t>
+      </w:r>
+      <w:r>
+        <w:t xml:space="preserve"> within the super</w:t>
+      </w:r>
+      <w:r>
+        <w:t>class.</w:t>
+      </w:r>
+      <w:r>
+        <w:t xml:space="preserve"> The </w:t>
+      </w:r>
+      <w:r>
+        <w:rPr>
+          <w:b/>
+        </w:rPr>
+        <w:t>super</w:t>
+      </w:r>
+      <w:r>
+        <w:t xml:space="preserve"> keyword is used to do this. It must be the first statement within the constructor.</w:t>
+      </w:r>
+      <w:r>
+        <w:t xml:space="preserve"> You can have a constructor call another constructor using this(…).</w:t>
+      </w:r>
+      <w:r>
+        <w:t xml:space="preserve"> These keywords have to be first statements in their constructors since it makes sure that the superclass is initialised in memory before the subclass.</w:t>
+      </w:r>
+    </w:p>
+    <w:p>
+      <w:pPr>
+        <w:pStyle w:val="CGeneralText"/>
+        <w:numPr>
+          <w:ilvl w:val="0"/>
+          <w:numId w:val="4"/>
+        </w:numPr>
+      </w:pPr>
+      <w:r>
+        <w:t>Access modifier result:</w:t>
+      </w:r>
+    </w:p>
+    <w:tbl>
+      <w:tblPr>
+        <w:tblStyle w:val="TableGrid"/>
+        <w:tblW w:w="0" w:type="auto"/>
+        <w:tblInd w:w="1080" w:type="dxa"/>
+        <w:tblBorders>
+          <w:top w:val="none" w:sz="0" w:space="0" w:color="auto"/>
+          <w:left w:val="none" w:sz="0" w:space="0" w:color="auto"/>
+          <w:bottom w:val="none" w:sz="0" w:space="0" w:color="auto"/>
+          <w:right w:val="none" w:sz="0" w:space="0" w:color="auto"/>
+          <w:insideH w:val="none" w:sz="0" w:space="0" w:color="auto"/>
+          <w:insideV w:val="none" w:sz="0" w:space="0" w:color="auto"/>
+        </w:tblBorders>
+        <w:tblLook w:val="04A0" w:firstRow="1" w:lastRow="0" w:firstColumn="1" w:lastColumn="0" w:noHBand="0" w:noVBand="1"/>
+      </w:tblPr>
+      <w:tblGrid>
+        <w:gridCol w:w="2016"/>
+        <w:gridCol w:w="1953"/>
+        <w:gridCol w:w="1991"/>
+        <w:gridCol w:w="1986"/>
+      </w:tblGrid>
+      <w:tr>
+        <w:tc>
+          <w:tcPr>
+            <w:tcW w:w="2254" w:type="dxa"/>
+            <w:tcBorders>
+              <w:bottom w:val="single" w:sz="4" w:space="0" w:color="auto"/>
+              <w:right w:val="single" w:sz="4" w:space="0" w:color="auto"/>
+            </w:tcBorders>
+            <w:vAlign w:val="center"/>
+          </w:tcPr>
+          <w:p>
+            <w:pPr>
+              <w:pStyle w:val="CGeneralText"/>
+              <w:numPr>
+                <w:ilvl w:val="0"/>
+                <w:numId w:val="0"/>
+              </w:numPr>
+              <w:jc w:val="center"/>
+            </w:pPr>
+            <w:r>
+              <w:t>Can be accessed from:</w:t>
+            </w:r>
+          </w:p>
+        </w:tc>
+        <w:tc>
+          <w:tcPr>
+            <w:tcW w:w="2254" w:type="dxa"/>
+            <w:tcBorders>
+              <w:left w:val="single" w:sz="4" w:space="0" w:color="auto"/>
+              <w:bottom w:val="single" w:sz="4" w:space="0" w:color="auto"/>
+            </w:tcBorders>
+            <w:vAlign w:val="center"/>
+          </w:tcPr>
+          <w:p>
+            <w:pPr>
+              <w:pStyle w:val="CGeneralText"/>
+              <w:numPr>
+                <w:ilvl w:val="0"/>
+                <w:numId w:val="0"/>
+              </w:numPr>
+              <w:jc w:val="center"/>
+            </w:pPr>
+            <w:r>
+              <w:t>Inside the class.</w:t>
+            </w:r>
+          </w:p>
+        </w:tc>
+        <w:tc>
+          <w:tcPr>
+            <w:tcW w:w="2254" w:type="dxa"/>
+            <w:tcBorders>
+              <w:bottom w:val="single" w:sz="4" w:space="0" w:color="auto"/>
+            </w:tcBorders>
+            <w:vAlign w:val="center"/>
+          </w:tcPr>
+          <w:p>
+            <w:pPr>
+              <w:pStyle w:val="CGeneralText"/>
+              <w:numPr>
+                <w:ilvl w:val="0"/>
+                <w:numId w:val="0"/>
+              </w:numPr>
+              <w:jc w:val="center"/>
+            </w:pPr>
+            <w:r>
+              <w:t>Derived classes.</w:t>
+            </w:r>
+          </w:p>
+        </w:tc>
+        <w:tc>
+          <w:tcPr>
+            <w:tcW w:w="2254" w:type="dxa"/>
+            <w:tcBorders>
+              <w:bottom w:val="single" w:sz="4" w:space="0" w:color="auto"/>
+            </w:tcBorders>
+            <w:vAlign w:val="center"/>
+          </w:tcPr>
+          <w:p>
+            <w:pPr>
+              <w:pStyle w:val="CGeneralText"/>
+              <w:numPr>
+                <w:ilvl w:val="0"/>
+                <w:numId w:val="0"/>
+              </w:numPr>
+              <w:jc w:val="center"/>
+            </w:pPr>
+            <w:r>
+              <w:t>Outside the class.</w:t>
+            </w:r>
+          </w:p>
+        </w:tc>
+      </w:tr>
+      <w:tr>
+        <w:tc>
+          <w:tcPr>
+            <w:tcW w:w="2254" w:type="dxa"/>
+            <w:tcBorders>
+              <w:top w:val="single" w:sz="4" w:space="0" w:color="auto"/>
+              <w:right w:val="single" w:sz="4" w:space="0" w:color="auto"/>
+            </w:tcBorders>
+            <w:vAlign w:val="center"/>
+          </w:tcPr>
+          <w:p>
+            <w:pPr>
+              <w:pStyle w:val="CGeneralText"/>
+              <w:numPr>
+                <w:ilvl w:val="0"/>
+                <w:numId w:val="0"/>
+              </w:numPr>
+              <w:jc w:val="center"/>
+            </w:pPr>
+            <w:r>
+              <w:t>public</w:t>
+            </w:r>
+          </w:p>
+        </w:tc>
+        <w:tc>
+          <w:tcPr>
+            <w:tcW w:w="2254" w:type="dxa"/>
+            <w:tcBorders>
+              <w:top w:val="single" w:sz="4" w:space="0" w:color="auto"/>
+              <w:left w:val="single" w:sz="4" w:space="0" w:color="auto"/>
+            </w:tcBorders>
+            <w:vAlign w:val="center"/>
+          </w:tcPr>
+          <w:p>
+            <w:pPr>
+              <w:pStyle w:val="CGeneralText"/>
+              <w:numPr>
+                <w:ilvl w:val="0"/>
+                <w:numId w:val="0"/>
+              </w:numPr>
+              <w:jc w:val="center"/>
+            </w:pPr>
+            <w:r>
+              <w:t>x</w:t>
+            </w:r>
+          </w:p>
+        </w:tc>
+        <w:tc>
+          <w:tcPr>
+            <w:tcW w:w="2254" w:type="dxa"/>
+            <w:tcBorders>
+              <w:top w:val="single" w:sz="4" w:space="0" w:color="auto"/>
+            </w:tcBorders>
+            <w:vAlign w:val="center"/>
+          </w:tcPr>
+          <w:p>
+            <w:pPr>
+              <w:pStyle w:val="CGeneralText"/>
+              <w:numPr>
+                <w:ilvl w:val="0"/>
+                <w:numId w:val="0"/>
+              </w:numPr>
+              <w:jc w:val="center"/>
+            </w:pPr>
+            <w:r>
+              <w:t>x</w:t>
+            </w:r>
+          </w:p>
+        </w:tc>
+        <w:tc>
+          <w:tcPr>
+            <w:tcW w:w="2254" w:type="dxa"/>
+            <w:tcBorders>
+              <w:top w:val="single" w:sz="4" w:space="0" w:color="auto"/>
+            </w:tcBorders>
+            <w:vAlign w:val="center"/>
+          </w:tcPr>
+          <w:p>
+            <w:pPr>
+              <w:pStyle w:val="CGeneralText"/>
+              <w:numPr>
+                <w:ilvl w:val="0"/>
+                <w:numId w:val="0"/>
+              </w:numPr>
+              <w:jc w:val="center"/>
+            </w:pPr>
+            <w:r>
+              <w:t>x</w:t>
+            </w:r>
+          </w:p>
+        </w:tc>
+      </w:tr>
+      <w:tr>
+        <w:tc>
+          <w:tcPr>
+            <w:tcW w:w="2254" w:type="dxa"/>
+            <w:tcBorders>
+              <w:right w:val="single" w:sz="4" w:space="0" w:color="auto"/>
+            </w:tcBorders>
+            <w:vAlign w:val="center"/>
+          </w:tcPr>
+          <w:p>
+            <w:pPr>
+              <w:pStyle w:val="CGeneralText"/>
+              <w:numPr>
+                <w:ilvl w:val="0"/>
+                <w:numId w:val="0"/>
+              </w:numPr>
+              <w:jc w:val="center"/>
+            </w:pPr>
+            <w:r>
+              <w:t>protected</w:t>
+            </w:r>
+          </w:p>
+        </w:tc>
+        <w:tc>
+          <w:tcPr>
+            <w:tcW w:w="2254" w:type="dxa"/>
+            <w:tcBorders>
+              <w:left w:val="single" w:sz="4" w:space="0" w:color="auto"/>
+            </w:tcBorders>
+            <w:vAlign w:val="center"/>
+          </w:tcPr>
+          <w:p>
+            <w:pPr>
+              <w:pStyle w:val="CGeneralText"/>
+              <w:numPr>
+                <w:ilvl w:val="0"/>
+                <w:numId w:val="0"/>
+              </w:numPr>
+              <w:jc w:val="center"/>
+            </w:pPr>
+            <w:r>
+              <w:t>x</w:t>
+            </w:r>
+          </w:p>
+        </w:tc>
+        <w:tc>
+          <w:tcPr>
+            <w:tcW w:w="2254" w:type="dxa"/>
+            <w:vAlign w:val="center"/>
+          </w:tcPr>
+          <w:p>
+            <w:pPr>
+              <w:pStyle w:val="CGeneralText"/>
+              <w:numPr>
+                <w:ilvl w:val="0"/>
+                <w:numId w:val="0"/>
+              </w:numPr>
+              <w:jc w:val="center"/>
+            </w:pPr>
+            <w:r>
+              <w:t>x</w:t>
+            </w:r>
+          </w:p>
+        </w:tc>
+        <w:tc>
+          <w:tcPr>
+            <w:tcW w:w="2254" w:type="dxa"/>
+            <w:vAlign w:val="center"/>
+          </w:tcPr>
+          <w:p>
+            <w:pPr>
+              <w:pStyle w:val="CGeneralText"/>
+              <w:numPr>
+                <w:ilvl w:val="0"/>
+                <w:numId w:val="0"/>
+              </w:numPr>
+              <w:jc w:val="center"/>
+            </w:pPr>
+          </w:p>
+        </w:tc>
+      </w:tr>
+      <w:tr>
+        <w:tc>
+          <w:tcPr>
+            <w:tcW w:w="2254" w:type="dxa"/>
+            <w:tcBorders>
+              <w:right w:val="single" w:sz="4" w:space="0" w:color="auto"/>
+            </w:tcBorders>
+            <w:vAlign w:val="center"/>
+          </w:tcPr>
+          <w:p>
+            <w:pPr>
+              <w:pStyle w:val="CGeneralText"/>
+              <w:numPr>
+                <w:ilvl w:val="0"/>
+                <w:numId w:val="0"/>
+              </w:numPr>
+              <w:jc w:val="center"/>
+            </w:pPr>
+            <w:r>
+              <w:t>private</w:t>
+            </w:r>
+          </w:p>
+        </w:tc>
+        <w:tc>
+          <w:tcPr>
+            <w:tcW w:w="2254" w:type="dxa"/>
+            <w:tcBorders>
+              <w:left w:val="single" w:sz="4" w:space="0" w:color="auto"/>
+            </w:tcBorders>
+            <w:vAlign w:val="center"/>
+          </w:tcPr>
+          <w:p>
+            <w:pPr>
+              <w:pStyle w:val="CGeneralText"/>
+              <w:numPr>
+                <w:ilvl w:val="0"/>
+                <w:numId w:val="0"/>
+              </w:numPr>
+              <w:jc w:val="center"/>
+            </w:pPr>
+            <w:r>
+              <w:t>x</w:t>
+            </w:r>
+          </w:p>
+        </w:tc>
+        <w:tc>
+          <w:tcPr>
+            <w:tcW w:w="2254" w:type="dxa"/>
+            <w:vAlign w:val="center"/>
+          </w:tcPr>
+          <w:p>
+            <w:pPr>
+              <w:pStyle w:val="CGeneralText"/>
+              <w:numPr>
+                <w:ilvl w:val="0"/>
+                <w:numId w:val="0"/>
+              </w:numPr>
+              <w:jc w:val="center"/>
+            </w:pPr>
+          </w:p>
+        </w:tc>
+        <w:tc>
+          <w:tcPr>
+            <w:tcW w:w="2254" w:type="dxa"/>
+            <w:vAlign w:val="center"/>
+          </w:tcPr>
+          <w:p>
+            <w:pPr>
+              <w:pStyle w:val="CGeneralText"/>
+              <w:numPr>
+                <w:ilvl w:val="0"/>
+                <w:numId w:val="0"/>
+              </w:numPr>
+              <w:jc w:val="center"/>
+            </w:pPr>
+          </w:p>
+        </w:tc>
+      </w:tr>
+    </w:tbl>
+    <w:p>
+      <w:pPr>
+        <w:pStyle w:val="CGeneralText"/>
+        <w:numPr>
+          <w:ilvl w:val="0"/>
+          <w:numId w:val="4"/>
+        </w:numPr>
+      </w:pPr>
+      <w:r>
+        <w:t xml:space="preserve">The subclass can </w:t>
+      </w:r>
+      <w:r>
+        <w:rPr>
+          <w:b/>
+        </w:rPr>
+        <w:t>override</w:t>
+      </w:r>
+      <w:r>
+        <w:t xml:space="preserve"> methods from the superclass</w:t>
+      </w:r>
+      <w:r>
+        <w:t xml:space="preserve">. Thus the subclass’ version of the method is called instead of the superclass’ version. You can do this to run specific functionality in the subclass, or to extend functionality from the superclass’ version you can use </w:t>
+      </w:r>
+      <w:r>
+        <w:rPr>
+          <w:i/>
+        </w:rPr>
+        <w:t>super.methodname(…)</w:t>
+      </w:r>
+      <w:r>
+        <w:t xml:space="preserve">. Example: Animal may contain the eat method since it applies to all animals, but a dog might eat differently to a cat and so they can both override </w:t>
+      </w:r>
+      <w:r>
+        <w:t>Animal.</w:t>
+      </w:r>
+      <w:r>
+        <w:t>eat</w:t>
+      </w:r>
+      <w:r>
+        <w:t>(…)</w:t>
+      </w:r>
       <w:bookmarkStart w:id="0" w:name="_GoBack"/>
       <w:bookmarkEnd w:id="0"/>
       <w:r>
-        <w:t>asd</w:t>
+        <w:t xml:space="preserve"> to provide their own definition/functionality. If they have some common aspects in the way they eat then that common functionality can be defined in Animal.eat(…) and the dog or cat can use super.eat(…) to run that functionality before running their own.</w:t>
       </w:r>
     </w:p>
     <w:p>

</xml_diff>

<commit_message>
Completed inheritance part 2
</commit_message>
<xml_diff>
--- a/Notes/Notes.docx
+++ b/Notes/Notes.docx
@@ -4863,7 +4863,21 @@
         <w:rPr>
           <w:b/>
         </w:rPr>
-        <w:t>extend</w:t>
+        <w:t>exten</w:t>
+      </w:r>
+      <w:bookmarkStart w:id="0" w:name="_GoBack"/>
+      <w:bookmarkEnd w:id="0"/>
+      <w:r>
+        <w:rPr>
+          <w:b/>
+        </w:rPr>
+        <w:t>d</w:t>
+      </w:r>
+      <w:r>
+        <w:rPr>
+          <w:b/>
+        </w:rPr>
+        <w:t>s</w:t>
       </w:r>
       <w:r>
         <w:t xml:space="preserve"> the functionality of a class by using </w:t>
@@ -5425,10 +5439,48 @@
       <w:r>
         <w:t>(…)</w:t>
       </w:r>
-      <w:bookmarkStart w:id="0" w:name="_GoBack"/>
-      <w:bookmarkEnd w:id="0"/>
       <w:r>
         <w:t xml:space="preserve"> to provide their own definition/functionality. If they have some common aspects in the way they eat then that common functionality can be defined in Animal.eat(…) and the dog or cat can use super.eat(…) to run that functionality before running their own.</w:t>
+      </w:r>
+    </w:p>
+    <w:p>
+      <w:pPr>
+        <w:pStyle w:val="CGeneralText"/>
+        <w:numPr>
+          <w:ilvl w:val="0"/>
+          <w:numId w:val="4"/>
+        </w:numPr>
+      </w:pPr>
+      <w:r>
+        <w:t>When</w:t>
+      </w:r>
+      <w:r>
+        <w:t xml:space="preserve"> overriding a method you must use the same method name, parameter types, and return type.</w:t>
+      </w:r>
+      <w:r>
+        <w:t xml:space="preserve"> </w:t>
+      </w:r>
+    </w:p>
+    <w:p>
+      <w:pPr>
+        <w:pStyle w:val="CGeneralText"/>
+        <w:numPr>
+          <w:ilvl w:val="0"/>
+          <w:numId w:val="0"/>
+        </w:numPr>
+        <w:ind w:left="720" w:hanging="360"/>
+      </w:pPr>
+    </w:p>
+    <w:p>
+      <w:pPr>
+        <w:pStyle w:val="CGeneralText"/>
+        <w:numPr>
+          <w:ilvl w:val="0"/>
+          <w:numId w:val="4"/>
+        </w:numPr>
+      </w:pPr>
+      <w:r>
+        <w:t>You can call superclass versions of methods without using the super keyword as long as there is nothing else with that name in scope. This is recommended because if you later override a method in your subclass, it will automatically use that version of the method instead.</w:t>
       </w:r>
     </w:p>
     <w:p>

</xml_diff>

<commit_message>
Started section 8 project
</commit_message>
<xml_diff>
--- a/Notes/Notes.docx
+++ b/Notes/Notes.docx
@@ -420,16 +420,7 @@
           <w:sz w:val="24"/>
           <w:szCs w:val="24"/>
         </w:rPr>
-        <w:t xml:space="preserve"> icon refers to a private variable, the </w:t>
-      </w:r>
-      <w:r>
-        <w:rPr>
-          <w:rFonts w:ascii="Times New Roman" w:hAnsi="Times New Roman" w:cs="Times New Roman"/>
-          <w:b/>
-          <w:sz w:val="24"/>
-          <w:szCs w:val="24"/>
-        </w:rPr>
-        <w:t>unlocked lock</w:t>
+        <w:t xml:space="preserve"> icon refers to a private va</w:t>
       </w:r>
       <w:r>
         <w:rPr>
@@ -437,7 +428,16 @@
           <w:sz w:val="24"/>
           <w:szCs w:val="24"/>
         </w:rPr>
-        <w:t xml:space="preserve"> icon refers to a public variable</w:t>
+        <w:t xml:space="preserve">riable, the </w:t>
+      </w:r>
+      <w:r>
+        <w:rPr>
+          <w:rFonts w:ascii="Times New Roman" w:hAnsi="Times New Roman" w:cs="Times New Roman"/>
+          <w:b/>
+          <w:sz w:val="24"/>
+          <w:szCs w:val="24"/>
+        </w:rPr>
+        <w:t>unlocked lock</w:t>
       </w:r>
       <w:r>
         <w:rPr>
@@ -445,7 +445,7 @@
           <w:sz w:val="24"/>
           <w:szCs w:val="24"/>
         </w:rPr>
-        <w:t>, the electric symbol refers to an exception</w:t>
+        <w:t xml:space="preserve"> icon refers to a public variable</w:t>
       </w:r>
       <w:r>
         <w:rPr>
@@ -453,46 +453,54 @@
           <w:sz w:val="24"/>
           <w:szCs w:val="24"/>
         </w:rPr>
-        <w:t>.</w:t>
-      </w:r>
-    </w:p>
-    <w:p>
-      <w:pPr>
-        <w:jc w:val="both"/>
+        <w:t>, the electric symbol refers to an exception</w:t>
+      </w:r>
+      <w:r>
         <w:rPr>
           <w:rFonts w:ascii="Times New Roman" w:hAnsi="Times New Roman" w:cs="Times New Roman"/>
-          <w:b/>
           <w:sz w:val="24"/>
           <w:szCs w:val="24"/>
         </w:rPr>
-      </w:pPr>
-      <w:r>
+        <w:t>.</w:t>
+      </w:r>
+    </w:p>
+    <w:p>
+      <w:pPr>
+        <w:jc w:val="both"/>
         <w:rPr>
           <w:rFonts w:ascii="Times New Roman" w:hAnsi="Times New Roman" w:cs="Times New Roman"/>
           <w:b/>
           <w:sz w:val="24"/>
           <w:szCs w:val="24"/>
         </w:rPr>
-        <w:t>General Language Features</w:t>
-      </w:r>
-    </w:p>
-    <w:p>
-      <w:pPr>
-        <w:jc w:val="both"/>
+      </w:pPr>
+      <w:r>
         <w:rPr>
           <w:rFonts w:ascii="Times New Roman" w:hAnsi="Times New Roman" w:cs="Times New Roman"/>
           <w:b/>
           <w:sz w:val="24"/>
           <w:szCs w:val="24"/>
         </w:rPr>
-      </w:pPr>
-      <w:r>
+        <w:t>General Language Features</w:t>
+      </w:r>
+    </w:p>
+    <w:p>
+      <w:pPr>
+        <w:jc w:val="both"/>
         <w:rPr>
           <w:rFonts w:ascii="Times New Roman" w:hAnsi="Times New Roman" w:cs="Times New Roman"/>
           <w:b/>
           <w:sz w:val="24"/>
           <w:szCs w:val="24"/>
         </w:rPr>
+      </w:pPr>
+      <w:r>
+        <w:rPr>
+          <w:rFonts w:ascii="Times New Roman" w:hAnsi="Times New Roman" w:cs="Times New Roman"/>
+          <w:b/>
+          <w:sz w:val="24"/>
+          <w:szCs w:val="24"/>
+        </w:rPr>
         <w:tab/>
         <w:t>Section 4</w:t>
       </w:r>
@@ -1027,166 +1035,166 @@
         <w:pStyle w:val="CGeneralText"/>
       </w:pPr>
       <w:r>
+        <w:t xml:space="preserve">If the literal value exceeds these limits, then the compiler </w:t>
+      </w:r>
+      <w:r>
+        <w:t xml:space="preserve">will give an error. You can cast the value to ‘wrap around’, e.g. </w:t>
+      </w:r>
+      <w:r>
+        <w:rPr>
+          <w:i/>
+        </w:rPr>
+        <w:t>byte num = (byte) 128</w:t>
+      </w:r>
+      <w:r>
+        <w:rPr>
+          <w:i/>
+        </w:rPr>
+        <w:t xml:space="preserve"> </w:t>
+      </w:r>
+      <w:r>
+        <w:t xml:space="preserve">(num will be -128), </w:t>
+      </w:r>
+      <w:r>
+        <w:rPr>
+          <w:i/>
+        </w:rPr>
+        <w:t xml:space="preserve">byte num = (byte) 129 </w:t>
+      </w:r>
+      <w:r>
+        <w:t>(num will be -127), etc.</w:t>
+      </w:r>
+    </w:p>
+    <w:p>
+      <w:pPr>
+        <w:pStyle w:val="CGeneralText"/>
+      </w:pPr>
+      <w:r>
+        <w:rPr>
+          <w:b/>
+        </w:rPr>
+        <w:t>Width</w:t>
+      </w:r>
+      <w:r>
+        <w:t xml:space="preserve"> is the size of a datatype in bits, e.g. width of short is 16.</w:t>
+      </w:r>
+    </w:p>
+    <w:p>
+      <w:pPr>
+        <w:pStyle w:val="CGeneralText"/>
+      </w:pPr>
+      <w:r>
+        <w:rPr>
+          <w:b/>
+        </w:rPr>
+        <w:t>Long</w:t>
+      </w:r>
+      <w:r>
+        <w:t xml:space="preserve"> (long) is 8 bytes (64 bits) in size. To create a long literal you must append L, e.g. </w:t>
+      </w:r>
+      <w:r>
+        <w:rPr>
+          <w:i/>
+        </w:rPr>
+        <w:t>long num = 100L</w:t>
+      </w:r>
+      <w:r>
+        <w:t>. You can use lowercase L, but uppercase is easier to read.</w:t>
+      </w:r>
+    </w:p>
+    <w:p>
+      <w:pPr>
+        <w:pStyle w:val="CGeneralText"/>
+      </w:pPr>
+      <w:r>
+        <w:t>In width order: byte &lt; short &lt; int &lt; long.</w:t>
+      </w:r>
+      <w:r>
+        <w:t xml:space="preserve"> To convert a larger width datatype to a smaller width data</w:t>
+      </w:r>
+      <w:r>
+        <w:t xml:space="preserve">type you will have to cast. So all other types must be manually casted to byte, whereas none of them need to be casted to long as the compiler will automatically do it. Examples: </w:t>
+      </w:r>
+      <w:r>
+        <w:rPr>
+          <w:i/>
+        </w:rPr>
+        <w:t xml:space="preserve">int num1 = </w:t>
+      </w:r>
+      <w:r>
+        <w:rPr>
+          <w:i/>
+        </w:rPr>
+        <w:t>5</w:t>
+      </w:r>
+      <w:r>
+        <w:t>;</w:t>
+      </w:r>
+      <w:r>
+        <w:t xml:space="preserve"> </w:t>
+      </w:r>
+      <w:r>
+        <w:t>byte</w:t>
+      </w:r>
+      <w:r>
+        <w:rPr>
+          <w:i/>
+        </w:rPr>
+        <w:t xml:space="preserve"> num</w:t>
+      </w:r>
+      <w:r>
+        <w:rPr>
+          <w:i/>
+        </w:rPr>
+        <w:t>2</w:t>
+      </w:r>
+      <w:r>
+        <w:rPr>
+          <w:i/>
+        </w:rPr>
+        <w:t xml:space="preserve"> = (byte) </w:t>
+      </w:r>
+      <w:r>
+        <w:rPr>
+          <w:i/>
+        </w:rPr>
+        <w:t>num1</w:t>
+      </w:r>
+      <w:r>
+        <w:t>;</w:t>
+      </w:r>
+      <w:r>
+        <w:t xml:space="preserve"> </w:t>
+      </w:r>
+      <w:r>
+        <w:rPr>
+          <w:i/>
+        </w:rPr>
+        <w:t>long num3 = num1</w:t>
+      </w:r>
+      <w:r>
+        <w:t>.</w:t>
+      </w:r>
+    </w:p>
+    <w:p>
+      <w:pPr>
+        <w:pStyle w:val="CGeneralText"/>
+        <w:numPr>
+          <w:ilvl w:val="0"/>
+          <w:numId w:val="0"/>
+        </w:numPr>
+        <w:ind w:left="720" w:hanging="360"/>
+      </w:pPr>
+    </w:p>
+    <w:p>
+      <w:pPr>
+        <w:pStyle w:val="CGeneralText"/>
+      </w:pPr>
+      <w:r>
+        <w:rPr>
+          <w:b/>
+        </w:rPr>
         <w:lastRenderedPageBreak/>
-        <w:t xml:space="preserve">If the literal value exceeds these limits, then the compiler </w:t>
-      </w:r>
-      <w:r>
-        <w:t xml:space="preserve">will give an error. You can cast the value to ‘wrap around’, e.g. </w:t>
-      </w:r>
-      <w:r>
-        <w:rPr>
-          <w:i/>
-        </w:rPr>
-        <w:t>byte num = (byte) 128</w:t>
-      </w:r>
-      <w:r>
-        <w:rPr>
-          <w:i/>
-        </w:rPr>
-        <w:t xml:space="preserve"> </w:t>
-      </w:r>
-      <w:r>
-        <w:t xml:space="preserve">(num will be -128), </w:t>
-      </w:r>
-      <w:r>
-        <w:rPr>
-          <w:i/>
-        </w:rPr>
-        <w:t xml:space="preserve">byte num = (byte) 129 </w:t>
-      </w:r>
-      <w:r>
-        <w:t>(num will be -127), etc.</w:t>
-      </w:r>
-    </w:p>
-    <w:p>
-      <w:pPr>
-        <w:pStyle w:val="CGeneralText"/>
-      </w:pPr>
-      <w:r>
-        <w:rPr>
-          <w:b/>
-        </w:rPr>
-        <w:t>Width</w:t>
-      </w:r>
-      <w:r>
-        <w:t xml:space="preserve"> is the size of a datatype in bits, e.g. width of short is 16.</w:t>
-      </w:r>
-    </w:p>
-    <w:p>
-      <w:pPr>
-        <w:pStyle w:val="CGeneralText"/>
-      </w:pPr>
-      <w:r>
-        <w:rPr>
-          <w:b/>
-        </w:rPr>
-        <w:t>Long</w:t>
-      </w:r>
-      <w:r>
-        <w:t xml:space="preserve"> (long) is 8 bytes (64 bits) in size. To create a long literal you must append L, e.g. </w:t>
-      </w:r>
-      <w:r>
-        <w:rPr>
-          <w:i/>
-        </w:rPr>
-        <w:t>long num = 100L</w:t>
-      </w:r>
-      <w:r>
-        <w:t>. You can use lowercase L, but uppercase is easier to read.</w:t>
-      </w:r>
-    </w:p>
-    <w:p>
-      <w:pPr>
-        <w:pStyle w:val="CGeneralText"/>
-      </w:pPr>
-      <w:r>
-        <w:t>In width order: byte &lt; short &lt; int &lt; long.</w:t>
-      </w:r>
-      <w:r>
-        <w:t xml:space="preserve"> To convert a larger width datatype to a smaller width data</w:t>
-      </w:r>
-      <w:r>
-        <w:t xml:space="preserve">type you will have to cast. So all other types must be manually casted to byte, whereas none of them need to be casted to long as the compiler will automatically do it. Examples: </w:t>
-      </w:r>
-      <w:r>
-        <w:rPr>
-          <w:i/>
-        </w:rPr>
-        <w:t xml:space="preserve">int num1 = </w:t>
-      </w:r>
-      <w:r>
-        <w:rPr>
-          <w:i/>
-        </w:rPr>
-        <w:t>5</w:t>
-      </w:r>
-      <w:r>
-        <w:t>;</w:t>
-      </w:r>
-      <w:r>
-        <w:t xml:space="preserve"> </w:t>
-      </w:r>
-      <w:r>
-        <w:t>byte</w:t>
-      </w:r>
-      <w:r>
-        <w:rPr>
-          <w:i/>
-        </w:rPr>
-        <w:t xml:space="preserve"> num</w:t>
-      </w:r>
-      <w:r>
-        <w:rPr>
-          <w:i/>
-        </w:rPr>
-        <w:t>2</w:t>
-      </w:r>
-      <w:r>
-        <w:rPr>
-          <w:i/>
-        </w:rPr>
-        <w:t xml:space="preserve"> = (byte) </w:t>
-      </w:r>
-      <w:r>
-        <w:rPr>
-          <w:i/>
-        </w:rPr>
-        <w:t>num1</w:t>
-      </w:r>
-      <w:r>
-        <w:t>;</w:t>
-      </w:r>
-      <w:r>
-        <w:t xml:space="preserve"> </w:t>
-      </w:r>
-      <w:r>
-        <w:rPr>
-          <w:i/>
-        </w:rPr>
-        <w:t>long num3 = num1</w:t>
-      </w:r>
-      <w:r>
-        <w:t>.</w:t>
-      </w:r>
-    </w:p>
-    <w:p>
-      <w:pPr>
-        <w:pStyle w:val="CGeneralText"/>
-        <w:numPr>
-          <w:ilvl w:val="0"/>
-          <w:numId w:val="0"/>
-        </w:numPr>
-        <w:ind w:left="720" w:hanging="360"/>
-      </w:pPr>
-    </w:p>
-    <w:p>
-      <w:pPr>
-        <w:pStyle w:val="CGeneralText"/>
-      </w:pPr>
-      <w:r>
-        <w:rPr>
-          <w:b/>
-        </w:rPr>
         <w:t>Float</w:t>
       </w:r>
       <w:r>
@@ -1679,7 +1687,6 @@
         <w:spacing w:after="0"/>
       </w:pPr>
       <w:r>
-        <w:lastRenderedPageBreak/>
         <w:t xml:space="preserve">When assigning values, you can chain them, e.g. </w:t>
       </w:r>
       <w:r>
@@ -1988,6 +1995,7 @@
         <w:rPr>
           <w:b/>
         </w:rPr>
+        <w:lastRenderedPageBreak/>
         <w:t>Methods</w:t>
       </w:r>
       <w:r>
@@ -2598,7 +2606,6 @@
                 <w:sz w:val="16"/>
                 <w:szCs w:val="16"/>
               </w:rPr>
-              <w:lastRenderedPageBreak/>
               <w:t xml:space="preserve">        break;</w:t>
             </w:r>
           </w:p>
@@ -3278,6 +3285,7 @@
                 <w:sz w:val="16"/>
                 <w:szCs w:val="16"/>
               </w:rPr>
+              <w:lastRenderedPageBreak/>
               <w:t xml:space="preserve">    </w:t>
             </w:r>
             <w:r>
@@ -3364,6 +3372,7 @@
                 <w:sz w:val="16"/>
                 <w:szCs w:val="16"/>
               </w:rPr>
+              <w:lastRenderedPageBreak/>
               <w:t>int primes = 0;</w:t>
             </w:r>
           </w:p>
@@ -3590,6 +3599,7 @@
                 <w:sz w:val="16"/>
                 <w:szCs w:val="16"/>
               </w:rPr>
+              <w:lastRenderedPageBreak/>
               <w:t>}</w:t>
             </w:r>
           </w:p>
@@ -3606,6 +3616,7 @@
         <w:ind w:left="720"/>
       </w:pPr>
       <w:r>
+        <w:lastRenderedPageBreak/>
         <w:t>The code on the left checks two conditions every time, while the code on the right checks two conditions sometimes.</w:t>
       </w:r>
     </w:p>
@@ -3769,7 +3780,6 @@
         <w:rPr>
           <w:b/>
         </w:rPr>
-        <w:lastRenderedPageBreak/>
         <w:t>P</w:t>
       </w:r>
       <w:r>
@@ -3836,7 +3846,13 @@
         <w:t>in</w:t>
       </w:r>
       <w:r>
-        <w:t xml:space="preserve"> the package, or outside of the package through inheritance</w:t>
+        <w:t xml:space="preserve"> the package, or </w:t>
+      </w:r>
+      <w:r>
+        <w:t>from another</w:t>
+      </w:r>
+      <w:r>
+        <w:t xml:space="preserve"> package through inheritance</w:t>
       </w:r>
       <w:r>
         <w:t>.</w:t>
@@ -3873,10 +3889,10 @@
         <w:tblLook w:val="04A0" w:firstRow="1" w:lastRow="0" w:firstColumn="1" w:lastColumn="0" w:noHBand="0" w:noVBand="1"/>
       </w:tblPr>
       <w:tblGrid>
-        <w:gridCol w:w="1747"/>
-        <w:gridCol w:w="1266"/>
-        <w:gridCol w:w="1686"/>
-        <w:gridCol w:w="1971"/>
+        <w:gridCol w:w="1755"/>
+        <w:gridCol w:w="1276"/>
+        <w:gridCol w:w="1701"/>
+        <w:gridCol w:w="1985"/>
         <w:gridCol w:w="1276"/>
       </w:tblGrid>
       <w:tr>
@@ -4668,7 +4684,13 @@
         <w:t>Setter methods</w:t>
       </w:r>
       <w:r>
-        <w:t xml:space="preserve">, or setters, are used to set a private variable from outside of the class. </w:t>
+        <w:t xml:space="preserve">, or setters, are used to set </w:t>
+      </w:r>
+      <w:r>
+        <w:t>fields</w:t>
+      </w:r>
+      <w:r>
+        <w:t xml:space="preserve"> from outside of the class. </w:t>
       </w:r>
     </w:p>
     <w:p>
@@ -4728,7 +4750,7 @@
         <w:t>Getter methods</w:t>
       </w:r>
       <w:r>
-        <w:t xml:space="preserve">, or getters, are used to retrieve the value of a field from outside of the class. </w:t>
+        <w:t xml:space="preserve">, or getters, are used to retrieve a field from outside of the class. </w:t>
       </w:r>
     </w:p>
     <w:p>
@@ -4746,7 +4768,11 @@
         <w:t>fields</w:t>
       </w:r>
       <w:r>
-        <w:t xml:space="preserve">. Even if you do not need to put any logic in between you should still follow this practice as in the future you may need to add logic. The benefit of this is that if you decide to add something in the future, users of your class will not need to change all of their code to accommodate your new setters/getters. </w:t>
+        <w:t xml:space="preserve">. Even if you do not need to put any logic in between you should still follow this practice as in the future </w:t>
+      </w:r>
+      <w:r>
+        <w:lastRenderedPageBreak/>
+        <w:t xml:space="preserve">you may need to add logic. The benefit of this is that if you decide to add something in the future, users of your class will not need to change all of their code to accommodate your new setters/getters. </w:t>
       </w:r>
     </w:p>
     <w:p>
@@ -4760,6 +4786,9 @@
       <w:r>
         <w:t>An example of adding logic is input validation. You may want to check what input the user is sending before assigning it to the field.</w:t>
       </w:r>
+      <w:r>
+        <w:t xml:space="preserve"> There is also verification, exception handling, logging, etc.</w:t>
+      </w:r>
     </w:p>
     <w:p>
       <w:pPr>
@@ -4795,14 +4824,7 @@
         <w:rPr>
           <w:i/>
         </w:rPr>
-        <w:t xml:space="preserve">Car car = </w:t>
-      </w:r>
-      <w:r>
-        <w:rPr>
-          <w:i/>
-        </w:rPr>
-        <w:lastRenderedPageBreak/>
-        <w:t>new Car();</w:t>
+        <w:t>Car car = new Car();</w:t>
       </w:r>
       <w:r>
         <w:t>” will use a default constructor. If none are defined implicitly or explicitly, this will result in a compilation error.</w:t>
@@ -5041,10 +5063,10 @@
         <w:tblLook w:val="04A0" w:firstRow="1" w:lastRow="0" w:firstColumn="1" w:lastColumn="0" w:noHBand="0" w:noVBand="1"/>
       </w:tblPr>
       <w:tblGrid>
-        <w:gridCol w:w="2016"/>
-        <w:gridCol w:w="1953"/>
-        <w:gridCol w:w="1991"/>
-        <w:gridCol w:w="1986"/>
+        <w:gridCol w:w="2254"/>
+        <w:gridCol w:w="2254"/>
+        <w:gridCol w:w="2254"/>
+        <w:gridCol w:w="2254"/>
       </w:tblGrid>
       <w:tr>
         <w:tc>
@@ -5517,6 +5539,67 @@
       <w:r>
         <w:t xml:space="preserve"> to make it explicit, but it is not required.</w:t>
       </w:r>
+    </w:p>
+    <w:p>
+      <w:pPr>
+        <w:pStyle w:val="ListParagraph"/>
+      </w:pPr>
+    </w:p>
+    <w:p>
+      <w:pPr>
+        <w:pStyle w:val="CGeneralText"/>
+        <w:numPr>
+          <w:ilvl w:val="0"/>
+          <w:numId w:val="0"/>
+        </w:numPr>
+        <w:ind w:left="1080" w:hanging="360"/>
+        <w:rPr>
+          <w:b/>
+        </w:rPr>
+      </w:pPr>
+      <w:r>
+        <w:rPr>
+          <w:b/>
+        </w:rPr>
+        <w:t xml:space="preserve">Section 8 </w:t>
+      </w:r>
+      <w:r>
+        <w:rPr>
+          <w:b/>
+        </w:rPr>
+        <w:t>–</w:t>
+      </w:r>
+      <w:r>
+        <w:rPr>
+          <w:b/>
+        </w:rPr>
+        <w:t xml:space="preserve"> </w:t>
+      </w:r>
+      <w:r>
+        <w:rPr>
+          <w:b/>
+        </w:rPr>
+        <w:t>OOP Part 2: Composition, Encapsulation, and Polymorphism</w:t>
+      </w:r>
+    </w:p>
+    <w:p>
+      <w:pPr>
+        <w:pStyle w:val="CGeneralText"/>
+        <w:numPr>
+          <w:ilvl w:val="0"/>
+          <w:numId w:val="0"/>
+        </w:numPr>
+        <w:ind w:left="720" w:hanging="360"/>
+      </w:pPr>
+    </w:p>
+    <w:p>
+      <w:pPr>
+        <w:pStyle w:val="CGeneralText"/>
+        <w:numPr>
+          <w:ilvl w:val="0"/>
+          <w:numId w:val="8"/>
+        </w:numPr>
+      </w:pPr>
       <w:bookmarkStart w:id="0" w:name="_GoBack"/>
       <w:bookmarkEnd w:id="0"/>
     </w:p>
@@ -5531,7 +5614,7 @@
     </w:p>
     <w:sectPr>
       <w:pgSz w:w="11906" w:h="16838"/>
-      <w:pgMar w:top="1440" w:right="1440" w:bottom="1440" w:left="1440" w:header="708" w:footer="708" w:gutter="0"/>
+      <w:pgMar w:top="720" w:right="720" w:bottom="720" w:left="720" w:header="708" w:footer="708" w:gutter="0"/>
       <w:cols w:space="708"/>
       <w:docGrid w:linePitch="360"/>
     </w:sectPr>
@@ -6157,6 +6240,119 @@
     </w:lvl>
   </w:abstractNum>
   <w:abstractNum w:abstractNumId="5" w15:restartNumberingAfterBreak="0">
+    <w:nsid w:val="5F2B38FE"/>
+    <w:multiLevelType w:val="hybridMultilevel"/>
+    <w:tmpl w:val="6860C776"/>
+    <w:lvl w:ilvl="0" w:tplc="08090001">
+      <w:start w:val="1"/>
+      <w:numFmt w:val="bullet"/>
+      <w:lvlText w:val=""/>
+      <w:lvlJc w:val="left"/>
+      <w:pPr>
+        <w:ind w:left="1080" w:hanging="360"/>
+      </w:pPr>
+      <w:rPr>
+        <w:rFonts w:ascii="Symbol" w:hAnsi="Symbol" w:hint="default"/>
+      </w:rPr>
+    </w:lvl>
+    <w:lvl w:ilvl="1" w:tplc="08090003" w:tentative="1">
+      <w:start w:val="1"/>
+      <w:numFmt w:val="bullet"/>
+      <w:lvlText w:val="o"/>
+      <w:lvlJc w:val="left"/>
+      <w:pPr>
+        <w:ind w:left="1800" w:hanging="360"/>
+      </w:pPr>
+      <w:rPr>
+        <w:rFonts w:ascii="Courier New" w:hAnsi="Courier New" w:cs="Courier New" w:hint="default"/>
+      </w:rPr>
+    </w:lvl>
+    <w:lvl w:ilvl="2" w:tplc="08090005" w:tentative="1">
+      <w:start w:val="1"/>
+      <w:numFmt w:val="bullet"/>
+      <w:lvlText w:val=""/>
+      <w:lvlJc w:val="left"/>
+      <w:pPr>
+        <w:ind w:left="2520" w:hanging="360"/>
+      </w:pPr>
+      <w:rPr>
+        <w:rFonts w:ascii="Wingdings" w:hAnsi="Wingdings" w:hint="default"/>
+      </w:rPr>
+    </w:lvl>
+    <w:lvl w:ilvl="3" w:tplc="08090001" w:tentative="1">
+      <w:start w:val="1"/>
+      <w:numFmt w:val="bullet"/>
+      <w:lvlText w:val=""/>
+      <w:lvlJc w:val="left"/>
+      <w:pPr>
+        <w:ind w:left="3240" w:hanging="360"/>
+      </w:pPr>
+      <w:rPr>
+        <w:rFonts w:ascii="Symbol" w:hAnsi="Symbol" w:hint="default"/>
+      </w:rPr>
+    </w:lvl>
+    <w:lvl w:ilvl="4" w:tplc="08090003" w:tentative="1">
+      <w:start w:val="1"/>
+      <w:numFmt w:val="bullet"/>
+      <w:lvlText w:val="o"/>
+      <w:lvlJc w:val="left"/>
+      <w:pPr>
+        <w:ind w:left="3960" w:hanging="360"/>
+      </w:pPr>
+      <w:rPr>
+        <w:rFonts w:ascii="Courier New" w:hAnsi="Courier New" w:cs="Courier New" w:hint="default"/>
+      </w:rPr>
+    </w:lvl>
+    <w:lvl w:ilvl="5" w:tplc="08090005" w:tentative="1">
+      <w:start w:val="1"/>
+      <w:numFmt w:val="bullet"/>
+      <w:lvlText w:val=""/>
+      <w:lvlJc w:val="left"/>
+      <w:pPr>
+        <w:ind w:left="4680" w:hanging="360"/>
+      </w:pPr>
+      <w:rPr>
+        <w:rFonts w:ascii="Wingdings" w:hAnsi="Wingdings" w:hint="default"/>
+      </w:rPr>
+    </w:lvl>
+    <w:lvl w:ilvl="6" w:tplc="08090001" w:tentative="1">
+      <w:start w:val="1"/>
+      <w:numFmt w:val="bullet"/>
+      <w:lvlText w:val=""/>
+      <w:lvlJc w:val="left"/>
+      <w:pPr>
+        <w:ind w:left="5400" w:hanging="360"/>
+      </w:pPr>
+      <w:rPr>
+        <w:rFonts w:ascii="Symbol" w:hAnsi="Symbol" w:hint="default"/>
+      </w:rPr>
+    </w:lvl>
+    <w:lvl w:ilvl="7" w:tplc="08090003" w:tentative="1">
+      <w:start w:val="1"/>
+      <w:numFmt w:val="bullet"/>
+      <w:lvlText w:val="o"/>
+      <w:lvlJc w:val="left"/>
+      <w:pPr>
+        <w:ind w:left="6120" w:hanging="360"/>
+      </w:pPr>
+      <w:rPr>
+        <w:rFonts w:ascii="Courier New" w:hAnsi="Courier New" w:cs="Courier New" w:hint="default"/>
+      </w:rPr>
+    </w:lvl>
+    <w:lvl w:ilvl="8" w:tplc="08090005" w:tentative="1">
+      <w:start w:val="1"/>
+      <w:numFmt w:val="bullet"/>
+      <w:lvlText w:val=""/>
+      <w:lvlJc w:val="left"/>
+      <w:pPr>
+        <w:ind w:left="6840" w:hanging="360"/>
+      </w:pPr>
+      <w:rPr>
+        <w:rFonts w:ascii="Wingdings" w:hAnsi="Wingdings" w:hint="default"/>
+      </w:rPr>
+    </w:lvl>
+  </w:abstractNum>
+  <w:abstractNum w:abstractNumId="6" w15:restartNumberingAfterBreak="0">
     <w:nsid w:val="6FC06CF5"/>
     <w:multiLevelType w:val="hybridMultilevel"/>
     <w:tmpl w:val="E87EEECC"/>
@@ -6270,7 +6466,7 @@
       </w:rPr>
     </w:lvl>
   </w:abstractNum>
-  <w:abstractNum w:abstractNumId="6" w15:restartNumberingAfterBreak="0">
+  <w:abstractNum w:abstractNumId="7" w15:restartNumberingAfterBreak="0">
     <w:nsid w:val="7B5827CA"/>
     <w:multiLevelType w:val="hybridMultilevel"/>
     <w:tmpl w:val="58264250"/>
@@ -6384,13 +6580,13 @@
     </w:lvl>
   </w:abstractNum>
   <w:num w:numId="1">
-    <w:abstractNumId w:val="5"/>
+    <w:abstractNumId w:val="6"/>
   </w:num>
   <w:num w:numId="2">
     <w:abstractNumId w:val="1"/>
   </w:num>
   <w:num w:numId="3">
-    <w:abstractNumId w:val="6"/>
+    <w:abstractNumId w:val="7"/>
   </w:num>
   <w:num w:numId="4">
     <w:abstractNumId w:val="0"/>
@@ -6403,6 +6599,9 @@
   </w:num>
   <w:num w:numId="7">
     <w:abstractNumId w:val="4"/>
+  </w:num>
+  <w:num w:numId="8">
+    <w:abstractNumId w:val="5"/>
   </w:num>
 </w:numbering>
 </file>

</xml_diff>

<commit_message>
Completed encapsulation part 1
</commit_message>
<xml_diff>
--- a/Notes/Notes.docx
+++ b/Notes/Notes.docx
@@ -187,7 +187,23 @@
           <w:sz w:val="24"/>
           <w:szCs w:val="24"/>
         </w:rPr>
-        <w:t xml:space="preserve">Use Code &gt; Generate to quickly generate getters and setters for your classes, </w:t>
+        <w:t>Use Code &gt; Generate</w:t>
+      </w:r>
+      <w:r>
+        <w:rPr>
+          <w:rFonts w:ascii="Times New Roman" w:hAnsi="Times New Roman" w:cs="Times New Roman"/>
+          <w:sz w:val="24"/>
+          <w:szCs w:val="24"/>
+        </w:rPr>
+        <w:t xml:space="preserve"> (alt + insert)</w:t>
+      </w:r>
+      <w:r>
+        <w:rPr>
+          <w:rFonts w:ascii="Times New Roman" w:hAnsi="Times New Roman" w:cs="Times New Roman"/>
+          <w:sz w:val="24"/>
+          <w:szCs w:val="24"/>
+        </w:rPr>
+        <w:t xml:space="preserve"> to quickly generate getters and setters for your classes, </w:t>
       </w:r>
       <w:r>
         <w:rPr>
@@ -4935,6 +4951,18 @@
       <w:r>
         <w:t xml:space="preserve">. </w:t>
       </w:r>
+      <w:r>
+        <w:t xml:space="preserve">Inheritance represents an </w:t>
+      </w:r>
+      <w:r>
+        <w:rPr>
+          <w:b/>
+        </w:rPr>
+        <w:t>is-a</w:t>
+      </w:r>
+      <w:r>
+        <w:t xml:space="preserve"> relationship.</w:t>
+      </w:r>
     </w:p>
     <w:p>
       <w:pPr>
@@ -5600,17 +5628,120 @@
           <w:numId w:val="8"/>
         </w:numPr>
       </w:pPr>
+      <w:r>
+        <w:t>While inheritance represents is-a relationships,</w:t>
+      </w:r>
+      <w:r>
+        <w:rPr>
+          <w:b/>
+        </w:rPr>
+        <w:t xml:space="preserve"> composition</w:t>
+      </w:r>
+      <w:r>
+        <w:t xml:space="preserve"> represents </w:t>
+      </w:r>
+      <w:r>
+        <w:rPr>
+          <w:b/>
+        </w:rPr>
+        <w:t>has-a</w:t>
+      </w:r>
+      <w:r>
+        <w:t xml:space="preserve"> relationships. Example: A dog is an animal, a square is a shape, a car is a vehicle, etc. Example: A dog has a heart, a square has an edge, a car has an engine, etc.</w:t>
+      </w:r>
+      <w:r>
+        <w:t xml:space="preserve"> To use composition make one class a field in another class.</w:t>
+      </w:r>
+    </w:p>
+    <w:p>
+      <w:pPr>
+        <w:pStyle w:val="CGeneralText"/>
+        <w:numPr>
+          <w:ilvl w:val="0"/>
+          <w:numId w:val="8"/>
+        </w:numPr>
+      </w:pPr>
+      <w:r>
+        <w:t>Java can only use single inheritance to prevent over-complicating code. Thus composition is another way to extend classes.</w:t>
+      </w:r>
+    </w:p>
+    <w:p>
+      <w:pPr>
+        <w:pStyle w:val="CGeneralText"/>
+        <w:numPr>
+          <w:ilvl w:val="0"/>
+          <w:numId w:val="8"/>
+        </w:numPr>
+      </w:pPr>
+      <w:r>
+        <w:t xml:space="preserve">You can instantiate a </w:t>
+      </w:r>
+      <w:r>
+        <w:t>class directly in a method call if it won’t be used anywhere else.</w:t>
+      </w:r>
+    </w:p>
+    <w:p>
+      <w:pPr>
+        <w:pStyle w:val="CGeneralText"/>
+        <w:numPr>
+          <w:ilvl w:val="0"/>
+          <w:numId w:val="0"/>
+        </w:numPr>
+        <w:ind w:left="720" w:hanging="360"/>
+      </w:pPr>
+    </w:p>
+    <w:p>
+      <w:pPr>
+        <w:pStyle w:val="CGeneralText"/>
+        <w:numPr>
+          <w:ilvl w:val="0"/>
+          <w:numId w:val="8"/>
+        </w:numPr>
+      </w:pPr>
+      <w:r>
+        <w:rPr>
+          <w:b/>
+        </w:rPr>
+        <w:t>Encapsulation</w:t>
+      </w:r>
+      <w:r>
+        <w:t xml:space="preserve"> is used to protect data and guard against unauthorised access</w:t>
+      </w:r>
+      <w:r>
+        <w:t xml:space="preserve"> to the inner workings of a class</w:t>
+      </w:r>
+      <w:r>
+        <w:t xml:space="preserve">. </w:t>
+      </w:r>
+      <w:r>
+        <w:t>This ensures that a class follows it’s defined behaviour</w:t>
+      </w:r>
+      <w:r>
+        <w:t xml:space="preserve"> and protects your design</w:t>
+      </w:r>
+      <w:r>
+        <w:t>.</w:t>
+      </w:r>
+      <w:r>
+        <w:t xml:space="preserve"> It also allows you to rename fields without affecting dependant classes. It also allows you to introduce logic before returning the field the user of the class </w:t>
+      </w:r>
+      <w:r>
+        <w:t>sets/gets</w:t>
+      </w:r>
       <w:bookmarkStart w:id="0" w:name="_GoBack"/>
       <w:bookmarkEnd w:id="0"/>
-    </w:p>
-    <w:p>
-      <w:pPr>
-        <w:pStyle w:val="CGeneralText"/>
-        <w:numPr>
-          <w:ilvl w:val="0"/>
-          <w:numId w:val="0"/>
-        </w:numPr>
-      </w:pPr>
+      <w:r>
+        <w:t>.</w:t>
+      </w:r>
+      <w:r>
+        <w:t xml:space="preserve"> </w:t>
+      </w:r>
+      <w:r>
+        <w:t>Encapsulation</w:t>
+      </w:r>
+      <w:r>
+        <w:t xml:space="preserve"> is achieved through access modifiers, and getters and setters.</w:t>
+      </w:r>
     </w:p>
     <w:sectPr>
       <w:pgSz w:w="11906" w:h="16838"/>
@@ -7007,7 +7138,6 @@
   <w:style w:type="character" w:default="1" w:styleId="DefaultParagraphFont">
     <w:name w:val="Default Paragraph Font"/>
     <w:uiPriority w:val="1"/>
-    <w:semiHidden/>
     <w:unhideWhenUsed/>
   </w:style>
   <w:style w:type="table" w:default="1" w:styleId="TableNormal">

</xml_diff>

<commit_message>
Completed polymorphism part 1
</commit_message>
<xml_diff>
--- a/Notes/Notes.docx
+++ b/Notes/Notes.docx
@@ -5745,6 +5745,202 @@
       </w:r>
       <w:r>
         <w:t>.</w:t>
+      </w:r>
+    </w:p>
+    <w:p>
+      <w:pPr>
+        <w:pStyle w:val="CGeneralText"/>
+        <w:numPr>
+          <w:ilvl w:val="0"/>
+          <w:numId w:val="0"/>
+        </w:numPr>
+        <w:ind w:left="720" w:hanging="360"/>
+      </w:pPr>
+    </w:p>
+    <w:p>
+      <w:pPr>
+        <w:pStyle w:val="CGeneralText"/>
+        <w:numPr>
+          <w:ilvl w:val="0"/>
+          <w:numId w:val="8"/>
+        </w:numPr>
+      </w:pPr>
+      <w:r>
+        <w:t xml:space="preserve">You can create multiple classes within one file, but it is usually not recommended since it can make your code confusing and unorganised. </w:t>
+      </w:r>
+      <w:r>
+        <w:t>It is usually only done if the class will not be reused anywhere else in the code.</w:t>
+      </w:r>
+      <w:r>
+        <w:t xml:space="preserve"> A public class must exist within </w:t>
+      </w:r>
+      <w:r>
+        <w:t>its</w:t>
+      </w:r>
+      <w:r>
+        <w:t xml:space="preserve"> own file.</w:t>
+      </w:r>
+    </w:p>
+    <w:p>
+      <w:pPr>
+        <w:pStyle w:val="CGeneralText"/>
+        <w:numPr>
+          <w:ilvl w:val="0"/>
+          <w:numId w:val="8"/>
+        </w:numPr>
+      </w:pPr>
+      <w:r>
+        <w:t xml:space="preserve">Use </w:t>
+      </w:r>
+      <w:r>
+        <w:rPr>
+          <w:i/>
+        </w:rPr>
+        <w:t>Math.random()</w:t>
+      </w:r>
+      <w:r>
+        <w:t xml:space="preserve"> to return a double litera from 0 &lt;= x  &lt; 1. </w:t>
+      </w:r>
+    </w:p>
+    <w:p>
+      <w:pPr>
+        <w:pStyle w:val="CGeneralText"/>
+        <w:numPr>
+          <w:ilvl w:val="0"/>
+          <w:numId w:val="8"/>
+        </w:numPr>
+      </w:pPr>
+      <w:r>
+        <w:rPr>
+          <w:b/>
+        </w:rPr>
+        <w:t xml:space="preserve">Polymorphism </w:t>
+      </w:r>
+      <w:r>
+        <w:t xml:space="preserve">(many forms) </w:t>
+      </w:r>
+      <w:r>
+        <w:t xml:space="preserve">allows entities with the same name to act like something else. There is </w:t>
+      </w:r>
+      <w:r>
+        <w:rPr>
+          <w:b/>
+        </w:rPr>
+        <w:t>static polymorphism</w:t>
+      </w:r>
+      <w:r>
+        <w:t xml:space="preserve"> which refers to method overloading, and </w:t>
+      </w:r>
+      <w:r>
+        <w:rPr>
+          <w:b/>
+        </w:rPr>
+        <w:t>dynamic polymorphism</w:t>
+      </w:r>
+      <w:r>
+        <w:t xml:space="preserve"> which refers to method overriding. The former is called static because the appropriate method to call is decided at compile time. The latter is called dynamic because it is decided at runtime.</w:t>
+      </w:r>
+    </w:p>
+    <w:p>
+      <w:pPr>
+        <w:pStyle w:val="CGeneralText"/>
+        <w:numPr>
+          <w:ilvl w:val="0"/>
+          <w:numId w:val="8"/>
+        </w:numPr>
+      </w:pPr>
+      <w:r>
+        <w:t xml:space="preserve">Dynamic polymorphism allows references of one class to point to an instance of a derived class at runtime. Example: </w:t>
+      </w:r>
+      <w:r>
+        <w:rPr>
+          <w:i/>
+        </w:rPr>
+        <w:t>Animal animal1 = new Animal()</w:t>
+      </w:r>
+      <w:r>
+        <w:t xml:space="preserve">, and </w:t>
+      </w:r>
+      <w:r>
+        <w:rPr>
+          <w:i/>
+        </w:rPr>
+        <w:t>Animal animal2 = new Dog()</w:t>
+      </w:r>
+      <w:r>
+        <w:t xml:space="preserve"> are both valid assuming Dog is a subclass of </w:t>
+      </w:r>
+      <w:r>
+        <w:t>A</w:t>
+      </w:r>
+      <w:r>
+        <w:t>nimal.</w:t>
+      </w:r>
+      <w:r>
+        <w:t xml:space="preserve"> If you call a method within animal1, e.g. </w:t>
+      </w:r>
+      <w:r>
+        <w:rPr>
+          <w:i/>
+        </w:rPr>
+        <w:t>animal1.eat()</w:t>
+      </w:r>
+      <w:r>
+        <w:t xml:space="preserve"> it will call </w:t>
+      </w:r>
+      <w:r>
+        <w:rPr>
+          <w:i/>
+        </w:rPr>
+        <w:t>Animal.eat()</w:t>
+      </w:r>
+      <w:r>
+        <w:t xml:space="preserve">. If you call </w:t>
+      </w:r>
+      <w:r>
+        <w:rPr>
+          <w:i/>
+        </w:rPr>
+        <w:t>animal2.eat()</w:t>
+      </w:r>
+      <w:r>
+        <w:t xml:space="preserve"> it will still call </w:t>
+      </w:r>
+      <w:r>
+        <w:rPr>
+          <w:i/>
+        </w:rPr>
+        <w:t>Animal.eat()</w:t>
+      </w:r>
+      <w:r>
+        <w:t xml:space="preserve">. If you first override </w:t>
+      </w:r>
+      <w:r>
+        <w:rPr>
+          <w:i/>
+        </w:rPr>
+        <w:t>Animl.eat()</w:t>
+      </w:r>
+      <w:r>
+        <w:t xml:space="preserve"> within Dog, then calling </w:t>
+      </w:r>
+      <w:r>
+        <w:rPr>
+          <w:i/>
+        </w:rPr>
+        <w:t>animal2.eat()</w:t>
+      </w:r>
+      <w:r>
+        <w:t xml:space="preserve"> will call </w:t>
+      </w:r>
+      <w:r>
+        <w:rPr>
+          <w:i/>
+        </w:rPr>
+        <w:t>Dog.eat().</w:t>
+      </w:r>
+      <w:r>
+        <w:t xml:space="preserve"> This allows you to feed all your different types of animals in one loop rather than having to treat each animal differently.</w:t>
       </w:r>
       <w:bookmarkStart w:id="0" w:name="_GoBack"/>
       <w:bookmarkEnd w:id="0"/>

</xml_diff>